<commit_message>
Clarifications have been made to the list of commands
added UART information
changed small mistakes
added crc discription
</commit_message>
<xml_diff>
--- a/Communication protocol.docx
+++ b/Communication protocol.docx
@@ -36,6 +36,7 @@
       <w:r>
         <w:rPr>
           <w:rFonts w:asciiTheme="minorHAnsi" w:eastAsia="Times New Roman" w:hAnsiTheme="minorHAnsi" w:cstheme="minorHAnsi"/>
+          <w:noProof/>
           <w:sz w:val="28"/>
           <w:szCs w:val="28"/>
           <w:bdr w:val="none" w:sz="0" w:space="0" w:color="auto" w:frame="1"/>
@@ -114,7 +115,29 @@
           <w:sz w:val="24"/>
           <w:szCs w:val="24"/>
         </w:rPr>
-        <w:t>This device is used as an electronic token/key that unlocks locked files. Thus, only if it is available, the user can access encrypted files.</w:t>
+        <w:t>This device is used as an electronic token/key that unlocks</w:t>
+      </w:r>
+      <w:r>
+        <w:rPr>
+          <w:rFonts w:asciiTheme="minorHAnsi" w:eastAsia="Times New Roman" w:hAnsiTheme="minorHAnsi" w:cstheme="minorHAnsi"/>
+          <w:b/>
+          <w:bCs/>
+          <w:color w:val="000000"/>
+          <w:sz w:val="24"/>
+          <w:szCs w:val="24"/>
+        </w:rPr>
+        <w:t xml:space="preserve"> access</w:t>
+      </w:r>
+      <w:r>
+        <w:rPr>
+          <w:rFonts w:asciiTheme="minorHAnsi" w:eastAsia="Times New Roman" w:hAnsiTheme="minorHAnsi" w:cstheme="minorHAnsi"/>
+          <w:b/>
+          <w:bCs/>
+          <w:color w:val="000000"/>
+          <w:sz w:val="24"/>
+          <w:szCs w:val="24"/>
+        </w:rPr>
+        <w:t xml:space="preserve"> locked files. Thus, only if it is available, the user can access encrypted files.</w:t>
       </w:r>
     </w:p>
     <w:p>
@@ -168,32 +191,57 @@
         <w:spacing w:line="240" w:lineRule="auto"/>
         <w:rPr>
           <w:rFonts w:asciiTheme="minorHAnsi" w:eastAsia="Times New Roman" w:hAnsiTheme="minorHAnsi" w:cstheme="minorHAnsi"/>
-          <w:sz w:val="24"/>
-          <w:szCs w:val="24"/>
-        </w:rPr>
-      </w:pPr>
-      <w:r>
-        <w:rPr>
-          <w:rFonts w:asciiTheme="minorHAnsi" w:eastAsia="Times New Roman" w:hAnsiTheme="minorHAnsi" w:cstheme="minorHAnsi"/>
           <w:b/>
           <w:bCs/>
           <w:color w:val="000000"/>
           <w:sz w:val="24"/>
           <w:szCs w:val="24"/>
         </w:rPr>
+      </w:pPr>
+      <w:r>
+        <w:rPr>
+          <w:rFonts w:asciiTheme="minorHAnsi" w:eastAsia="Times New Roman" w:hAnsiTheme="minorHAnsi" w:cstheme="minorHAnsi"/>
+          <w:i/>
+          <w:iCs/>
+          <w:color w:val="000000"/>
+          <w:sz w:val="24"/>
+          <w:szCs w:val="24"/>
+        </w:rPr>
+        <w:t>T</w:t>
+      </w:r>
+      <w:r>
+        <w:rPr>
+          <w:rFonts w:asciiTheme="minorHAnsi" w:eastAsia="Times New Roman" w:hAnsiTheme="minorHAnsi" w:cstheme="minorHAnsi"/>
+          <w:i/>
+          <w:iCs/>
+          <w:color w:val="000000"/>
+          <w:sz w:val="24"/>
+          <w:szCs w:val="24"/>
+        </w:rPr>
+        <w:t>his key uses UART communication to receive and send commands.</w:t>
+      </w:r>
+      <w:r>
+        <w:rPr>
+          <w:rFonts w:asciiTheme="minorHAnsi" w:eastAsia="Times New Roman" w:hAnsiTheme="minorHAnsi" w:cstheme="minorHAnsi"/>
+          <w:b/>
+          <w:bCs/>
+          <w:color w:val="000000"/>
+          <w:sz w:val="24"/>
+          <w:szCs w:val="24"/>
+        </w:rPr>
+        <w:br/>
+      </w:r>
+      <w:r>
+        <w:rPr>
+          <w:rFonts w:asciiTheme="minorHAnsi" w:eastAsia="Times New Roman" w:hAnsiTheme="minorHAnsi" w:cstheme="minorHAnsi"/>
+          <w:b/>
+          <w:bCs/>
+          <w:color w:val="000000"/>
+          <w:sz w:val="24"/>
+          <w:szCs w:val="24"/>
+        </w:rPr>
         <w:br/>
         <w:t>Command list:</w:t>
-      </w:r>
-      <w:r>
-        <w:rPr>
-          <w:rFonts w:asciiTheme="minorHAnsi" w:eastAsia="Times New Roman" w:hAnsiTheme="minorHAnsi" w:cstheme="minorHAnsi"/>
-          <w:b/>
-          <w:bCs/>
-          <w:color w:val="000000"/>
-          <w:sz w:val="24"/>
-          <w:szCs w:val="24"/>
-        </w:rPr>
-        <w:br/>
       </w:r>
       <w:r>
         <w:rPr>
@@ -597,6 +645,7 @@
         <w:spacing w:line="240" w:lineRule="auto"/>
         <w:rPr>
           <w:rFonts w:asciiTheme="minorHAnsi" w:eastAsia="Times New Roman" w:hAnsiTheme="minorHAnsi" w:cstheme="minorHAnsi"/>
+          <w:color w:val="000000"/>
           <w:sz w:val="24"/>
           <w:szCs w:val="24"/>
         </w:rPr>
@@ -610,6 +659,682 @@
         </w:rPr>
         <w:br/>
         <w:t>In which the first byte specifies the command number, the next 4 are responsible for the type of the sent command, and the six byte performs the calculation of the CRC.</w:t>
+      </w:r>
+      <w:r>
+        <w:rPr>
+          <w:rFonts w:asciiTheme="minorHAnsi" w:eastAsia="Times New Roman" w:hAnsiTheme="minorHAnsi" w:cstheme="minorHAnsi"/>
+          <w:color w:val="000000"/>
+          <w:sz w:val="24"/>
+          <w:szCs w:val="24"/>
+        </w:rPr>
+        <w:t xml:space="preserve"> </w:t>
+      </w:r>
+      <w:r>
+        <w:rPr>
+          <w:rFonts w:asciiTheme="minorHAnsi" w:eastAsia="Times New Roman" w:hAnsiTheme="minorHAnsi" w:cstheme="minorHAnsi"/>
+          <w:color w:val="000000"/>
+          <w:sz w:val="24"/>
+          <w:szCs w:val="24"/>
+        </w:rPr>
+        <w:t xml:space="preserve">The device uses the </w:t>
+      </w:r>
+      <w:r>
+        <w:rPr>
+          <w:rFonts w:asciiTheme="minorHAnsi" w:eastAsia="Times New Roman" w:hAnsiTheme="minorHAnsi" w:cstheme="minorHAnsi"/>
+          <w:color w:val="000000"/>
+          <w:sz w:val="24"/>
+          <w:szCs w:val="24"/>
+        </w:rPr>
+        <w:t>XOR (</w:t>
+      </w:r>
+      <w:r>
+        <w:rPr>
+          <w:rFonts w:asciiTheme="minorHAnsi" w:eastAsia="Times New Roman" w:hAnsiTheme="minorHAnsi" w:cstheme="minorHAnsi"/>
+          <w:color w:val="000000"/>
+          <w:sz w:val="24"/>
+          <w:szCs w:val="24"/>
+        </w:rPr>
+        <w:t>example below</w:t>
+      </w:r>
+      <w:r>
+        <w:rPr>
+          <w:rFonts w:asciiTheme="minorHAnsi" w:eastAsia="Times New Roman" w:hAnsiTheme="minorHAnsi" w:cstheme="minorHAnsi"/>
+          <w:color w:val="000000"/>
+          <w:sz w:val="24"/>
+          <w:szCs w:val="24"/>
+        </w:rPr>
+        <w:t>)</w:t>
+      </w:r>
+      <w:r>
+        <w:rPr>
+          <w:rFonts w:asciiTheme="minorHAnsi" w:eastAsia="Times New Roman" w:hAnsiTheme="minorHAnsi" w:cstheme="minorHAnsi"/>
+          <w:color w:val="000000"/>
+          <w:sz w:val="24"/>
+          <w:szCs w:val="24"/>
+        </w:rPr>
+        <w:t xml:space="preserve"> method to calculate CRC</w:t>
+      </w:r>
+      <w:r>
+        <w:rPr>
+          <w:rFonts w:asciiTheme="minorHAnsi" w:eastAsia="Times New Roman" w:hAnsiTheme="minorHAnsi" w:cstheme="minorHAnsi"/>
+          <w:color w:val="000000"/>
+          <w:sz w:val="24"/>
+          <w:szCs w:val="24"/>
+        </w:rPr>
+        <w:t>.</w:t>
+      </w:r>
+    </w:p>
+    <w:p>
+      <w:pPr>
+        <w:spacing w:line="240" w:lineRule="auto"/>
+        <w:rPr>
+          <w:rFonts w:asciiTheme="minorHAnsi" w:eastAsia="Times New Roman" w:hAnsiTheme="minorHAnsi" w:cstheme="minorHAnsi"/>
+          <w:color w:val="000000"/>
+          <w:sz w:val="24"/>
+          <w:szCs w:val="24"/>
+        </w:rPr>
+      </w:pPr>
+      <w:r>
+        <w:rPr>
+          <w:rFonts w:asciiTheme="minorHAnsi" w:eastAsia="Times New Roman" w:hAnsiTheme="minorHAnsi" w:cstheme="minorHAnsi"/>
+          <w:color w:val="000000"/>
+          <w:sz w:val="24"/>
+          <w:szCs w:val="24"/>
+        </w:rPr>
+        <w:tab/>
+        <w:t>Example:</w:t>
+      </w:r>
+    </w:p>
+    <w:tbl>
+      <w:tblPr>
+        <w:tblW w:w="0" w:type="auto"/>
+        <w:jc w:val="center"/>
+        <w:tblLayout w:type="fixed"/>
+        <w:tblCellMar>
+          <w:top w:w="15" w:type="dxa"/>
+          <w:left w:w="15" w:type="dxa"/>
+          <w:bottom w:w="15" w:type="dxa"/>
+          <w:right w:w="15" w:type="dxa"/>
+        </w:tblCellMar>
+        <w:tblLook w:val="04A0" w:firstRow="1" w:lastRow="0" w:firstColumn="1" w:lastColumn="0" w:noHBand="0" w:noVBand="1"/>
+      </w:tblPr>
+      <w:tblGrid>
+        <w:gridCol w:w="1155"/>
+        <w:gridCol w:w="760"/>
+        <w:gridCol w:w="760"/>
+        <w:gridCol w:w="760"/>
+        <w:gridCol w:w="760"/>
+        <w:gridCol w:w="710"/>
+      </w:tblGrid>
+      <w:tr>
+        <w:trPr>
+          <w:trHeight w:val="225"/>
+          <w:jc w:val="center"/>
+        </w:trPr>
+        <w:tc>
+          <w:tcPr>
+            <w:tcW w:w="1155" w:type="dxa"/>
+            <w:tcBorders>
+              <w:top w:val="single" w:sz="8" w:space="0" w:color="000000"/>
+              <w:left w:val="single" w:sz="8" w:space="0" w:color="000000"/>
+              <w:bottom w:val="single" w:sz="8" w:space="0" w:color="000000"/>
+              <w:right w:val="single" w:sz="8" w:space="0" w:color="000000"/>
+            </w:tcBorders>
+            <w:tcMar>
+              <w:top w:w="0" w:type="dxa"/>
+              <w:left w:w="0" w:type="dxa"/>
+              <w:bottom w:w="0" w:type="dxa"/>
+              <w:right w:w="0" w:type="dxa"/>
+            </w:tcMar>
+            <w:vAlign w:val="center"/>
+            <w:hideMark/>
+          </w:tcPr>
+          <w:p>
+            <w:pPr>
+              <w:spacing w:after="0" w:line="240" w:lineRule="auto"/>
+              <w:jc w:val="center"/>
+              <w:rPr>
+                <w:rFonts w:asciiTheme="minorHAnsi" w:eastAsia="Times New Roman" w:hAnsiTheme="minorHAnsi" w:cstheme="minorHAnsi"/>
+                <w:sz w:val="24"/>
+                <w:szCs w:val="24"/>
+              </w:rPr>
+            </w:pPr>
+            <w:r>
+              <w:rPr>
+                <w:rFonts w:asciiTheme="minorHAnsi" w:eastAsia="Times New Roman" w:hAnsiTheme="minorHAnsi" w:cstheme="minorHAnsi"/>
+                <w:color w:val="000000"/>
+                <w:sz w:val="24"/>
+                <w:szCs w:val="24"/>
+              </w:rPr>
+              <w:t>Command</w:t>
+            </w:r>
+          </w:p>
+        </w:tc>
+        <w:tc>
+          <w:tcPr>
+            <w:tcW w:w="3040" w:type="dxa"/>
+            <w:gridSpan w:val="4"/>
+            <w:tcBorders>
+              <w:top w:val="single" w:sz="8" w:space="0" w:color="000000"/>
+              <w:left w:val="single" w:sz="8" w:space="0" w:color="000000"/>
+              <w:bottom w:val="single" w:sz="8" w:space="0" w:color="000000"/>
+              <w:right w:val="single" w:sz="8" w:space="0" w:color="000000"/>
+            </w:tcBorders>
+            <w:tcMar>
+              <w:top w:w="0" w:type="dxa"/>
+              <w:left w:w="0" w:type="dxa"/>
+              <w:bottom w:w="0" w:type="dxa"/>
+              <w:right w:w="0" w:type="dxa"/>
+            </w:tcMar>
+            <w:vAlign w:val="center"/>
+            <w:hideMark/>
+          </w:tcPr>
+          <w:p>
+            <w:pPr>
+              <w:spacing w:after="0" w:line="240" w:lineRule="auto"/>
+              <w:jc w:val="center"/>
+              <w:rPr>
+                <w:rFonts w:asciiTheme="minorHAnsi" w:eastAsia="Times New Roman" w:hAnsiTheme="minorHAnsi" w:cstheme="minorHAnsi"/>
+                <w:sz w:val="24"/>
+                <w:szCs w:val="24"/>
+              </w:rPr>
+            </w:pPr>
+            <w:r>
+              <w:rPr>
+                <w:rFonts w:asciiTheme="minorHAnsi" w:eastAsia="Times New Roman" w:hAnsiTheme="minorHAnsi" w:cstheme="minorHAnsi"/>
+                <w:color w:val="000000"/>
+                <w:sz w:val="24"/>
+                <w:szCs w:val="24"/>
+              </w:rPr>
+              <w:t>Specific</w:t>
+            </w:r>
+          </w:p>
+        </w:tc>
+        <w:tc>
+          <w:tcPr>
+            <w:tcW w:w="710" w:type="dxa"/>
+            <w:tcBorders>
+              <w:top w:val="single" w:sz="8" w:space="0" w:color="000000"/>
+              <w:left w:val="single" w:sz="8" w:space="0" w:color="000000"/>
+              <w:bottom w:val="single" w:sz="8" w:space="0" w:color="000000"/>
+              <w:right w:val="single" w:sz="8" w:space="0" w:color="000000"/>
+            </w:tcBorders>
+            <w:tcMar>
+              <w:top w:w="0" w:type="dxa"/>
+              <w:left w:w="0" w:type="dxa"/>
+              <w:bottom w:w="0" w:type="dxa"/>
+              <w:right w:w="0" w:type="dxa"/>
+            </w:tcMar>
+            <w:vAlign w:val="center"/>
+            <w:hideMark/>
+          </w:tcPr>
+          <w:p>
+            <w:pPr>
+              <w:spacing w:after="0" w:line="240" w:lineRule="auto"/>
+              <w:jc w:val="center"/>
+              <w:rPr>
+                <w:rFonts w:asciiTheme="minorHAnsi" w:eastAsia="Times New Roman" w:hAnsiTheme="minorHAnsi" w:cstheme="minorHAnsi"/>
+                <w:sz w:val="24"/>
+                <w:szCs w:val="24"/>
+              </w:rPr>
+            </w:pPr>
+            <w:r>
+              <w:rPr>
+                <w:rFonts w:asciiTheme="minorHAnsi" w:eastAsia="Times New Roman" w:hAnsiTheme="minorHAnsi" w:cstheme="minorHAnsi"/>
+                <w:color w:val="000000"/>
+                <w:sz w:val="24"/>
+                <w:szCs w:val="24"/>
+              </w:rPr>
+              <w:t>CRC</w:t>
+            </w:r>
+          </w:p>
+        </w:tc>
+      </w:tr>
+      <w:tr>
+        <w:trPr>
+          <w:trHeight w:val="134"/>
+          <w:jc w:val="center"/>
+        </w:trPr>
+        <w:tc>
+          <w:tcPr>
+            <w:tcW w:w="1155" w:type="dxa"/>
+            <w:tcBorders>
+              <w:top w:val="single" w:sz="8" w:space="0" w:color="000000"/>
+              <w:left w:val="single" w:sz="8" w:space="0" w:color="000000"/>
+              <w:bottom w:val="single" w:sz="8" w:space="0" w:color="000000"/>
+              <w:right w:val="single" w:sz="8" w:space="0" w:color="000000"/>
+            </w:tcBorders>
+            <w:tcMar>
+              <w:top w:w="0" w:type="dxa"/>
+              <w:left w:w="0" w:type="dxa"/>
+              <w:bottom w:w="0" w:type="dxa"/>
+              <w:right w:w="0" w:type="dxa"/>
+            </w:tcMar>
+            <w:vAlign w:val="center"/>
+            <w:hideMark/>
+          </w:tcPr>
+          <w:p>
+            <w:pPr>
+              <w:spacing w:after="0" w:line="240" w:lineRule="auto"/>
+              <w:jc w:val="center"/>
+              <w:rPr>
+                <w:rFonts w:asciiTheme="minorHAnsi" w:eastAsia="Times New Roman" w:hAnsiTheme="minorHAnsi" w:cstheme="minorHAnsi"/>
+                <w:sz w:val="24"/>
+                <w:szCs w:val="24"/>
+              </w:rPr>
+            </w:pPr>
+            <w:r>
+              <w:rPr>
+                <w:rFonts w:asciiTheme="minorHAnsi" w:eastAsia="Times New Roman" w:hAnsiTheme="minorHAnsi" w:cstheme="minorHAnsi"/>
+                <w:color w:val="000000"/>
+                <w:sz w:val="24"/>
+                <w:szCs w:val="24"/>
+              </w:rPr>
+              <w:t>0x05</w:t>
+            </w:r>
+          </w:p>
+        </w:tc>
+        <w:tc>
+          <w:tcPr>
+            <w:tcW w:w="760" w:type="dxa"/>
+            <w:tcBorders>
+              <w:top w:val="single" w:sz="8" w:space="0" w:color="000000"/>
+              <w:left w:val="single" w:sz="8" w:space="0" w:color="000000"/>
+              <w:bottom w:val="single" w:sz="8" w:space="0" w:color="000000"/>
+              <w:right w:val="single" w:sz="8" w:space="0" w:color="000000"/>
+            </w:tcBorders>
+            <w:tcMar>
+              <w:top w:w="0" w:type="dxa"/>
+              <w:left w:w="0" w:type="dxa"/>
+              <w:bottom w:w="0" w:type="dxa"/>
+              <w:right w:w="0" w:type="dxa"/>
+            </w:tcMar>
+            <w:vAlign w:val="center"/>
+            <w:hideMark/>
+          </w:tcPr>
+          <w:p>
+            <w:pPr>
+              <w:spacing w:after="0" w:line="240" w:lineRule="auto"/>
+              <w:jc w:val="center"/>
+              <w:rPr>
+                <w:rFonts w:asciiTheme="minorHAnsi" w:eastAsia="Times New Roman" w:hAnsiTheme="minorHAnsi" w:cstheme="minorHAnsi"/>
+                <w:sz w:val="24"/>
+                <w:szCs w:val="24"/>
+              </w:rPr>
+            </w:pPr>
+            <w:r>
+              <w:rPr>
+                <w:rFonts w:asciiTheme="minorHAnsi" w:eastAsia="Times New Roman" w:hAnsiTheme="minorHAnsi" w:cstheme="minorHAnsi"/>
+                <w:color w:val="000000"/>
+                <w:sz w:val="24"/>
+                <w:szCs w:val="24"/>
+              </w:rPr>
+              <w:t>0x01</w:t>
+            </w:r>
+          </w:p>
+        </w:tc>
+        <w:tc>
+          <w:tcPr>
+            <w:tcW w:w="760" w:type="dxa"/>
+            <w:tcBorders>
+              <w:top w:val="single" w:sz="8" w:space="0" w:color="000000"/>
+              <w:left w:val="single" w:sz="8" w:space="0" w:color="000000"/>
+              <w:bottom w:val="single" w:sz="8" w:space="0" w:color="000000"/>
+              <w:right w:val="single" w:sz="8" w:space="0" w:color="000000"/>
+            </w:tcBorders>
+            <w:tcMar>
+              <w:top w:w="0" w:type="dxa"/>
+              <w:left w:w="0" w:type="dxa"/>
+              <w:bottom w:w="0" w:type="dxa"/>
+              <w:right w:w="0" w:type="dxa"/>
+            </w:tcMar>
+            <w:vAlign w:val="center"/>
+            <w:hideMark/>
+          </w:tcPr>
+          <w:p>
+            <w:pPr>
+              <w:spacing w:after="0" w:line="240" w:lineRule="auto"/>
+              <w:jc w:val="center"/>
+              <w:rPr>
+                <w:rFonts w:asciiTheme="minorHAnsi" w:eastAsia="Times New Roman" w:hAnsiTheme="minorHAnsi" w:cstheme="minorHAnsi"/>
+                <w:sz w:val="24"/>
+                <w:szCs w:val="24"/>
+              </w:rPr>
+            </w:pPr>
+            <w:r>
+              <w:rPr>
+                <w:rFonts w:asciiTheme="minorHAnsi" w:eastAsia="Times New Roman" w:hAnsiTheme="minorHAnsi" w:cstheme="minorHAnsi"/>
+                <w:color w:val="000000"/>
+                <w:sz w:val="24"/>
+                <w:szCs w:val="24"/>
+              </w:rPr>
+              <w:t>0x00</w:t>
+            </w:r>
+          </w:p>
+        </w:tc>
+        <w:tc>
+          <w:tcPr>
+            <w:tcW w:w="760" w:type="dxa"/>
+            <w:tcBorders>
+              <w:top w:val="single" w:sz="8" w:space="0" w:color="000000"/>
+              <w:left w:val="single" w:sz="8" w:space="0" w:color="000000"/>
+              <w:bottom w:val="single" w:sz="8" w:space="0" w:color="000000"/>
+              <w:right w:val="single" w:sz="8" w:space="0" w:color="000000"/>
+            </w:tcBorders>
+            <w:tcMar>
+              <w:top w:w="0" w:type="dxa"/>
+              <w:left w:w="0" w:type="dxa"/>
+              <w:bottom w:w="0" w:type="dxa"/>
+              <w:right w:w="0" w:type="dxa"/>
+            </w:tcMar>
+            <w:vAlign w:val="center"/>
+            <w:hideMark/>
+          </w:tcPr>
+          <w:p>
+            <w:pPr>
+              <w:spacing w:after="0" w:line="240" w:lineRule="auto"/>
+              <w:jc w:val="center"/>
+              <w:rPr>
+                <w:rFonts w:asciiTheme="minorHAnsi" w:eastAsia="Times New Roman" w:hAnsiTheme="minorHAnsi" w:cstheme="minorHAnsi"/>
+                <w:sz w:val="24"/>
+                <w:szCs w:val="24"/>
+              </w:rPr>
+            </w:pPr>
+            <w:r>
+              <w:rPr>
+                <w:rFonts w:asciiTheme="minorHAnsi" w:eastAsia="Times New Roman" w:hAnsiTheme="minorHAnsi" w:cstheme="minorHAnsi"/>
+                <w:color w:val="000000"/>
+                <w:sz w:val="24"/>
+                <w:szCs w:val="24"/>
+              </w:rPr>
+              <w:t>0x00</w:t>
+            </w:r>
+          </w:p>
+        </w:tc>
+        <w:tc>
+          <w:tcPr>
+            <w:tcW w:w="760" w:type="dxa"/>
+            <w:tcBorders>
+              <w:top w:val="single" w:sz="8" w:space="0" w:color="000000"/>
+              <w:left w:val="single" w:sz="8" w:space="0" w:color="000000"/>
+              <w:bottom w:val="single" w:sz="8" w:space="0" w:color="000000"/>
+              <w:right w:val="single" w:sz="8" w:space="0" w:color="000000"/>
+            </w:tcBorders>
+            <w:tcMar>
+              <w:top w:w="0" w:type="dxa"/>
+              <w:left w:w="0" w:type="dxa"/>
+              <w:bottom w:w="0" w:type="dxa"/>
+              <w:right w:w="0" w:type="dxa"/>
+            </w:tcMar>
+            <w:vAlign w:val="center"/>
+            <w:hideMark/>
+          </w:tcPr>
+          <w:p>
+            <w:pPr>
+              <w:spacing w:after="0" w:line="240" w:lineRule="auto"/>
+              <w:jc w:val="center"/>
+              <w:rPr>
+                <w:rFonts w:asciiTheme="minorHAnsi" w:eastAsia="Times New Roman" w:hAnsiTheme="minorHAnsi" w:cstheme="minorHAnsi"/>
+                <w:sz w:val="24"/>
+                <w:szCs w:val="24"/>
+              </w:rPr>
+            </w:pPr>
+            <w:r>
+              <w:rPr>
+                <w:rFonts w:asciiTheme="minorHAnsi" w:eastAsia="Times New Roman" w:hAnsiTheme="minorHAnsi" w:cstheme="minorHAnsi"/>
+                <w:color w:val="000000"/>
+                <w:sz w:val="24"/>
+                <w:szCs w:val="24"/>
+              </w:rPr>
+              <w:t>0x01</w:t>
+            </w:r>
+          </w:p>
+        </w:tc>
+        <w:tc>
+          <w:tcPr>
+            <w:tcW w:w="710" w:type="dxa"/>
+            <w:tcBorders>
+              <w:top w:val="single" w:sz="8" w:space="0" w:color="000000"/>
+              <w:left w:val="single" w:sz="8" w:space="0" w:color="000000"/>
+              <w:bottom w:val="single" w:sz="8" w:space="0" w:color="000000"/>
+              <w:right w:val="single" w:sz="8" w:space="0" w:color="000000"/>
+            </w:tcBorders>
+            <w:tcMar>
+              <w:top w:w="0" w:type="dxa"/>
+              <w:left w:w="0" w:type="dxa"/>
+              <w:bottom w:w="0" w:type="dxa"/>
+              <w:right w:w="0" w:type="dxa"/>
+            </w:tcMar>
+            <w:vAlign w:val="center"/>
+            <w:hideMark/>
+          </w:tcPr>
+          <w:p>
+            <w:pPr>
+              <w:spacing w:after="0" w:line="240" w:lineRule="auto"/>
+              <w:jc w:val="center"/>
+              <w:rPr>
+                <w:rFonts w:asciiTheme="minorHAnsi" w:eastAsia="Times New Roman" w:hAnsiTheme="minorHAnsi" w:cstheme="minorHAnsi"/>
+                <w:sz w:val="24"/>
+                <w:szCs w:val="24"/>
+              </w:rPr>
+            </w:pPr>
+            <w:r>
+              <w:rPr>
+                <w:rFonts w:asciiTheme="minorHAnsi" w:eastAsia="Times New Roman" w:hAnsiTheme="minorHAnsi" w:cstheme="minorHAnsi"/>
+                <w:color w:val="00B050"/>
+                <w:sz w:val="24"/>
+                <w:szCs w:val="24"/>
+              </w:rPr>
+              <w:t>0x03</w:t>
+            </w:r>
+          </w:p>
+        </w:tc>
+      </w:tr>
+    </w:tbl>
+    <w:p>
+      <w:pPr>
+        <w:spacing w:line="240" w:lineRule="auto"/>
+        <w:ind w:left="720"/>
+        <w:rPr>
+          <w:rFonts w:asciiTheme="minorHAnsi" w:eastAsia="Times New Roman" w:hAnsiTheme="minorHAnsi" w:cstheme="minorHAnsi"/>
+          <w:i/>
+          <w:iCs/>
+        </w:rPr>
+      </w:pPr>
+      <w:r>
+        <w:rPr>
+          <w:rFonts w:asciiTheme="minorHAnsi" w:eastAsia="Times New Roman" w:hAnsiTheme="minorHAnsi" w:cstheme="minorHAnsi"/>
+          <w:color w:val="000000"/>
+          <w:sz w:val="24"/>
+          <w:szCs w:val="24"/>
+        </w:rPr>
+        <w:br/>
+        <w:t xml:space="preserve">1. 0x05 XOR 0x01 = 0x04 - </w:t>
+      </w:r>
+      <w:r>
+        <w:rPr>
+          <w:rFonts w:asciiTheme="minorHAnsi" w:eastAsia="Times New Roman" w:hAnsiTheme="minorHAnsi" w:cstheme="minorHAnsi"/>
+          <w:i/>
+          <w:iCs/>
+          <w:color w:val="000000"/>
+        </w:rPr>
+        <w:t>comparing the first and second byte</w:t>
+      </w:r>
+      <w:r>
+        <w:rPr>
+          <w:rFonts w:asciiTheme="minorHAnsi" w:eastAsia="Times New Roman" w:hAnsiTheme="minorHAnsi" w:cstheme="minorHAnsi"/>
+          <w:i/>
+          <w:iCs/>
+          <w:color w:val="000000"/>
+        </w:rPr>
+        <w:t>;</w:t>
+      </w:r>
+      <w:r>
+        <w:rPr>
+          <w:rFonts w:asciiTheme="minorHAnsi" w:eastAsia="Times New Roman" w:hAnsiTheme="minorHAnsi" w:cstheme="minorHAnsi"/>
+          <w:color w:val="000000"/>
+          <w:sz w:val="24"/>
+          <w:szCs w:val="24"/>
+        </w:rPr>
+        <w:br/>
+        <w:t xml:space="preserve">2. 0x04 XOR 0x00 = 0x04 - </w:t>
+      </w:r>
+      <w:r>
+        <w:rPr>
+          <w:rFonts w:asciiTheme="minorHAnsi" w:eastAsia="Times New Roman" w:hAnsiTheme="minorHAnsi" w:cstheme="minorHAnsi"/>
+          <w:i/>
+          <w:iCs/>
+          <w:color w:val="000000"/>
+        </w:rPr>
+        <w:t xml:space="preserve">comparing the result of the first and second byte and the third </w:t>
+      </w:r>
+      <w:r>
+        <w:rPr>
+          <w:rFonts w:asciiTheme="minorHAnsi" w:eastAsia="Times New Roman" w:hAnsiTheme="minorHAnsi" w:cstheme="minorHAnsi"/>
+          <w:i/>
+          <w:iCs/>
+          <w:color w:val="000000"/>
+        </w:rPr>
+        <w:t>byte</w:t>
+      </w:r>
+      <w:r>
+        <w:rPr>
+          <w:rFonts w:asciiTheme="minorHAnsi" w:eastAsia="Times New Roman" w:hAnsiTheme="minorHAnsi" w:cstheme="minorHAnsi"/>
+          <w:color w:val="000000"/>
+        </w:rPr>
+        <w:t>;</w:t>
+      </w:r>
+      <w:r>
+        <w:rPr>
+          <w:rFonts w:asciiTheme="minorHAnsi" w:eastAsia="Times New Roman" w:hAnsiTheme="minorHAnsi" w:cstheme="minorHAnsi"/>
+          <w:color w:val="000000"/>
+          <w:sz w:val="24"/>
+          <w:szCs w:val="24"/>
+        </w:rPr>
+        <w:br/>
+        <w:t xml:space="preserve">3. </w:t>
+      </w:r>
+      <w:r>
+        <w:rPr>
+          <w:rFonts w:asciiTheme="minorHAnsi" w:eastAsia="Times New Roman" w:hAnsiTheme="minorHAnsi" w:cstheme="minorHAnsi"/>
+          <w:color w:val="000000"/>
+          <w:sz w:val="24"/>
+          <w:szCs w:val="24"/>
+        </w:rPr>
+        <w:t>0x04 XOR 0x00 = 0x04</w:t>
+      </w:r>
+      <w:r>
+        <w:rPr>
+          <w:rFonts w:asciiTheme="minorHAnsi" w:eastAsia="Times New Roman" w:hAnsiTheme="minorHAnsi" w:cstheme="minorHAnsi"/>
+          <w:color w:val="000000"/>
+          <w:sz w:val="24"/>
+          <w:szCs w:val="24"/>
+        </w:rPr>
+        <w:t xml:space="preserve"> - </w:t>
+      </w:r>
+      <w:r>
+        <w:rPr>
+          <w:rFonts w:asciiTheme="minorHAnsi" w:eastAsia="Times New Roman" w:hAnsiTheme="minorHAnsi" w:cstheme="minorHAnsi"/>
+          <w:i/>
+          <w:iCs/>
+          <w:color w:val="000000"/>
+        </w:rPr>
+        <w:t>comparing the result of th</w:t>
+      </w:r>
+      <w:r>
+        <w:rPr>
+          <w:rFonts w:asciiTheme="minorHAnsi" w:eastAsia="Times New Roman" w:hAnsiTheme="minorHAnsi" w:cstheme="minorHAnsi"/>
+          <w:i/>
+          <w:iCs/>
+          <w:color w:val="000000"/>
+        </w:rPr>
+        <w:t xml:space="preserve">e previous step with </w:t>
+      </w:r>
+      <w:r>
+        <w:rPr>
+          <w:rFonts w:asciiTheme="minorHAnsi" w:eastAsia="Times New Roman" w:hAnsiTheme="minorHAnsi" w:cstheme="minorHAnsi"/>
+          <w:i/>
+          <w:iCs/>
+          <w:color w:val="000000"/>
+        </w:rPr>
+        <w:t>the third byte</w:t>
+      </w:r>
+      <w:r>
+        <w:rPr>
+          <w:rFonts w:asciiTheme="minorHAnsi" w:eastAsia="Times New Roman" w:hAnsiTheme="minorHAnsi" w:cstheme="minorHAnsi"/>
+          <w:i/>
+          <w:iCs/>
+          <w:color w:val="000000"/>
+        </w:rPr>
+        <w:t>;</w:t>
+      </w:r>
+      <w:r>
+        <w:rPr>
+          <w:rFonts w:asciiTheme="minorHAnsi" w:eastAsia="Times New Roman" w:hAnsiTheme="minorHAnsi" w:cstheme="minorHAnsi"/>
+          <w:color w:val="000000"/>
+          <w:sz w:val="24"/>
+          <w:szCs w:val="24"/>
+        </w:rPr>
+        <w:br/>
+        <w:t xml:space="preserve">4. 0x04 XOR 0x01 = </w:t>
+      </w:r>
+      <w:r>
+        <w:rPr>
+          <w:rFonts w:asciiTheme="minorHAnsi" w:eastAsia="Times New Roman" w:hAnsiTheme="minorHAnsi" w:cstheme="minorHAnsi"/>
+          <w:color w:val="00B050"/>
+          <w:sz w:val="24"/>
+          <w:szCs w:val="24"/>
+        </w:rPr>
+        <w:t xml:space="preserve">0x03 </w:t>
+      </w:r>
+      <w:r>
+        <w:rPr>
+          <w:rFonts w:asciiTheme="minorHAnsi" w:eastAsia="Times New Roman" w:hAnsiTheme="minorHAnsi" w:cstheme="minorHAnsi"/>
+          <w:sz w:val="24"/>
+          <w:szCs w:val="24"/>
+        </w:rPr>
+        <w:t xml:space="preserve">- </w:t>
+      </w:r>
+      <w:r>
+        <w:rPr>
+          <w:rFonts w:asciiTheme="minorHAnsi" w:eastAsia="Times New Roman" w:hAnsiTheme="minorHAnsi" w:cstheme="minorHAnsi"/>
+          <w:i/>
+          <w:iCs/>
+        </w:rPr>
+        <w:t>result of the CRC.</w:t>
+      </w:r>
+    </w:p>
+    <w:p>
+      <w:pPr>
+        <w:spacing w:line="240" w:lineRule="auto"/>
+        <w:ind w:left="720"/>
+        <w:rPr>
+          <w:rFonts w:asciiTheme="minorHAnsi" w:eastAsia="Times New Roman" w:hAnsiTheme="minorHAnsi" w:cstheme="minorHAnsi"/>
+          <w:color w:val="000000"/>
+          <w:sz w:val="24"/>
+          <w:szCs w:val="24"/>
+        </w:rPr>
+      </w:pPr>
+      <w:r>
+        <w:rPr>
+          <w:rFonts w:asciiTheme="minorHAnsi" w:eastAsia="Times New Roman" w:hAnsiTheme="minorHAnsi" w:cstheme="minorHAnsi"/>
+        </w:rPr>
+        <w:t xml:space="preserve">A similar CRC counting system is used to check the response of the </w:t>
+      </w:r>
+      <w:r>
+        <w:rPr>
+          <w:rFonts w:asciiTheme="minorHAnsi" w:eastAsia="Times New Roman" w:hAnsiTheme="minorHAnsi" w:cstheme="minorHAnsi"/>
+        </w:rPr>
+        <w:t>BD (STM32F0xx)</w:t>
+      </w:r>
+      <w:r>
+        <w:rPr>
+          <w:rFonts w:asciiTheme="minorHAnsi" w:eastAsia="Times New Roman" w:hAnsiTheme="minorHAnsi" w:cstheme="minorHAnsi"/>
+          <w:color w:val="000000"/>
+          <w:sz w:val="24"/>
+          <w:szCs w:val="24"/>
+        </w:rPr>
+        <w:br/>
       </w:r>
       <w:r>
         <w:rPr>
@@ -890,7 +1615,16 @@
                 <w:sz w:val="24"/>
                 <w:szCs w:val="24"/>
               </w:rPr>
-              <w:t>0x01</w:t>
+              <w:t>0x0</w:t>
+            </w:r>
+            <w:r>
+              <w:rPr>
+                <w:rFonts w:asciiTheme="minorHAnsi" w:eastAsia="Times New Roman" w:hAnsiTheme="minorHAnsi" w:cstheme="minorHAnsi"/>
+                <w:color w:val="000000"/>
+                <w:sz w:val="24"/>
+                <w:szCs w:val="24"/>
+              </w:rPr>
+              <w:t>1</w:t>
             </w:r>
           </w:p>
         </w:tc>
@@ -1103,7 +1837,7 @@
                 <w:sz w:val="24"/>
                 <w:szCs w:val="24"/>
               </w:rPr>
-              <w:t>1</w:t>
+              <w:t>0</w:t>
             </w:r>
           </w:p>
         </w:tc>
@@ -1326,16 +2060,7 @@
                 <w:sz w:val="24"/>
                 <w:szCs w:val="24"/>
               </w:rPr>
-              <w:t>0x0</w:t>
-            </w:r>
-            <w:r>
-              <w:rPr>
-                <w:rFonts w:asciiTheme="minorHAnsi" w:eastAsia="Times New Roman" w:hAnsiTheme="minorHAnsi" w:cstheme="minorHAnsi"/>
-                <w:color w:val="000000"/>
-                <w:sz w:val="24"/>
-                <w:szCs w:val="24"/>
-              </w:rPr>
-              <w:t>1</w:t>
+              <w:t>0x01</w:t>
             </w:r>
           </w:p>
         </w:tc>
@@ -1640,7 +2365,7 @@
                 <w:sz w:val="24"/>
                 <w:szCs w:val="24"/>
               </w:rPr>
-              <w:t>1</w:t>
+              <w:t>0</w:t>
             </w:r>
           </w:p>
         </w:tc>
@@ -1684,6 +2409,15 @@
           <w:szCs w:val="24"/>
         </w:rPr>
         <w:br/>
+      </w:r>
+      <w:r>
+        <w:rPr>
+          <w:rFonts w:asciiTheme="minorHAnsi" w:eastAsia="Times New Roman" w:hAnsiTheme="minorHAnsi" w:cstheme="minorHAnsi"/>
+          <w:color w:val="000000"/>
+          <w:sz w:val="24"/>
+          <w:szCs w:val="24"/>
+        </w:rPr>
+        <w:lastRenderedPageBreak/>
         <w:t xml:space="preserve">          else: message “Key is not connected”. </w:t>
       </w:r>
       <w:r>
@@ -1780,7 +2514,73 @@
           <w:sz w:val="24"/>
           <w:szCs w:val="24"/>
         </w:rPr>
-        <w:t>The key number consists of 7 bits, which are generated by the application at the first entry or by a user with a special command.</w:t>
+        <w:t xml:space="preserve">The key number consists of </w:t>
+      </w:r>
+      <w:r>
+        <w:rPr>
+          <w:rFonts w:asciiTheme="minorHAnsi" w:eastAsia="Times New Roman" w:hAnsiTheme="minorHAnsi" w:cstheme="minorHAnsi"/>
+          <w:i/>
+          <w:iCs/>
+          <w:color w:val="000000"/>
+          <w:sz w:val="24"/>
+          <w:szCs w:val="24"/>
+        </w:rPr>
+        <w:t>4</w:t>
+      </w:r>
+      <w:r>
+        <w:rPr>
+          <w:rFonts w:asciiTheme="minorHAnsi" w:eastAsia="Times New Roman" w:hAnsiTheme="minorHAnsi" w:cstheme="minorHAnsi"/>
+          <w:i/>
+          <w:iCs/>
+          <w:color w:val="000000"/>
+          <w:sz w:val="24"/>
+          <w:szCs w:val="24"/>
+        </w:rPr>
+        <w:t xml:space="preserve"> </w:t>
+      </w:r>
+      <w:r>
+        <w:rPr>
+          <w:rFonts w:asciiTheme="minorHAnsi" w:eastAsia="Times New Roman" w:hAnsiTheme="minorHAnsi" w:cstheme="minorHAnsi"/>
+          <w:i/>
+          <w:iCs/>
+          <w:color w:val="000000"/>
+          <w:sz w:val="24"/>
+          <w:szCs w:val="24"/>
+        </w:rPr>
+        <w:t>by</w:t>
+      </w:r>
+      <w:r>
+        <w:rPr>
+          <w:rFonts w:asciiTheme="minorHAnsi" w:eastAsia="Times New Roman" w:hAnsiTheme="minorHAnsi" w:cstheme="minorHAnsi"/>
+          <w:i/>
+          <w:iCs/>
+          <w:color w:val="000000"/>
+          <w:sz w:val="24"/>
+          <w:szCs w:val="24"/>
+        </w:rPr>
+        <w:t>t</w:t>
+      </w:r>
+      <w:r>
+        <w:rPr>
+          <w:rFonts w:asciiTheme="minorHAnsi" w:eastAsia="Times New Roman" w:hAnsiTheme="minorHAnsi" w:cstheme="minorHAnsi"/>
+          <w:i/>
+          <w:iCs/>
+          <w:color w:val="000000"/>
+          <w:sz w:val="24"/>
+          <w:szCs w:val="24"/>
+        </w:rPr>
+        <w:t>e</w:t>
+      </w:r>
+      <w:r>
+        <w:rPr>
+          <w:rFonts w:asciiTheme="minorHAnsi" w:eastAsia="Times New Roman" w:hAnsiTheme="minorHAnsi" w:cstheme="minorHAnsi"/>
+          <w:i/>
+          <w:iCs/>
+          <w:color w:val="000000"/>
+          <w:sz w:val="24"/>
+          <w:szCs w:val="24"/>
+        </w:rPr>
+        <w:t>s, which are generated by the application at the first entry or by a user with a special command.</w:t>
       </w:r>
     </w:p>
     <w:p>
@@ -1998,16 +2798,7 @@
                 <w:sz w:val="24"/>
                 <w:szCs w:val="24"/>
               </w:rPr>
-              <w:t>0x0</w:t>
-            </w:r>
-            <w:r>
-              <w:rPr>
-                <w:rFonts w:asciiTheme="minorHAnsi" w:eastAsia="Times New Roman" w:hAnsiTheme="minorHAnsi" w:cstheme="minorHAnsi"/>
-                <w:color w:val="000000"/>
-                <w:sz w:val="24"/>
-                <w:szCs w:val="24"/>
-              </w:rPr>
-              <w:t>2</w:t>
+              <w:t>0x02</w:t>
             </w:r>
           </w:p>
         </w:tc>
@@ -2163,16 +2954,7 @@
                 <w:sz w:val="24"/>
                 <w:szCs w:val="24"/>
               </w:rPr>
-              <w:t>0x0</w:t>
-            </w:r>
-            <w:r>
-              <w:rPr>
-                <w:rFonts w:asciiTheme="minorHAnsi" w:eastAsia="Times New Roman" w:hAnsiTheme="minorHAnsi" w:cstheme="minorHAnsi"/>
-                <w:color w:val="000000"/>
-                <w:sz w:val="24"/>
-                <w:szCs w:val="24"/>
-              </w:rPr>
-              <w:t>1</w:t>
+              <w:t>0x01</w:t>
             </w:r>
           </w:p>
         </w:tc>
@@ -2463,16 +3245,7 @@
                 <w:sz w:val="24"/>
                 <w:szCs w:val="24"/>
               </w:rPr>
-              <w:t>0x0</w:t>
-            </w:r>
-            <w:r>
-              <w:rPr>
-                <w:rFonts w:asciiTheme="minorHAnsi" w:eastAsia="Times New Roman" w:hAnsiTheme="minorHAnsi" w:cstheme="minorHAnsi"/>
-                <w:color w:val="000000"/>
-                <w:sz w:val="24"/>
-                <w:szCs w:val="24"/>
-              </w:rPr>
-              <w:t>2</w:t>
+              <w:t>0x02</w:t>
             </w:r>
           </w:p>
         </w:tc>
@@ -2718,16 +3491,7 @@
                 <w:sz w:val="24"/>
                 <w:szCs w:val="24"/>
               </w:rPr>
-              <w:t>0x0</w:t>
-            </w:r>
-            <w:r>
-              <w:rPr>
-                <w:rFonts w:asciiTheme="minorHAnsi" w:eastAsia="Times New Roman" w:hAnsiTheme="minorHAnsi" w:cstheme="minorHAnsi"/>
-                <w:color w:val="000000"/>
-                <w:sz w:val="24"/>
-                <w:szCs w:val="24"/>
-              </w:rPr>
-              <w:t>1</w:t>
+              <w:t>0x01</w:t>
             </w:r>
           </w:p>
         </w:tc>
@@ -3090,7 +3854,16 @@
                 <w:sz w:val="24"/>
                 <w:szCs w:val="24"/>
               </w:rPr>
-              <w:t>0x02</w:t>
+              <w:t>0x0</w:t>
+            </w:r>
+            <w:r>
+              <w:rPr>
+                <w:rFonts w:asciiTheme="minorHAnsi" w:eastAsia="Times New Roman" w:hAnsiTheme="minorHAnsi" w:cstheme="minorHAnsi"/>
+                <w:color w:val="000000"/>
+                <w:sz w:val="24"/>
+                <w:szCs w:val="24"/>
+              </w:rPr>
+              <w:t>2</w:t>
             </w:r>
           </w:p>
         </w:tc>
@@ -3129,7 +3902,16 @@
                 <w:sz w:val="24"/>
                 <w:szCs w:val="24"/>
               </w:rPr>
-              <w:t>0x00</w:t>
+              <w:t>0x0</w:t>
+            </w:r>
+            <w:r>
+              <w:rPr>
+                <w:rFonts w:asciiTheme="minorHAnsi" w:eastAsia="Times New Roman" w:hAnsiTheme="minorHAnsi" w:cstheme="minorHAnsi"/>
+                <w:color w:val="000000"/>
+                <w:sz w:val="24"/>
+                <w:szCs w:val="24"/>
+              </w:rPr>
+              <w:t>1</w:t>
             </w:r>
           </w:p>
         </w:tc>
@@ -3168,7 +3950,16 @@
                 <w:sz w:val="24"/>
                 <w:szCs w:val="24"/>
               </w:rPr>
-              <w:t>0x00</w:t>
+              <w:t>0x0</w:t>
+            </w:r>
+            <w:r>
+              <w:rPr>
+                <w:rFonts w:asciiTheme="minorHAnsi" w:eastAsia="Times New Roman" w:hAnsiTheme="minorHAnsi" w:cstheme="minorHAnsi"/>
+                <w:color w:val="000000"/>
+                <w:sz w:val="24"/>
+                <w:szCs w:val="24"/>
+              </w:rPr>
+              <w:t>1</w:t>
             </w:r>
           </w:p>
         </w:tc>
@@ -3207,7 +3998,16 @@
                 <w:sz w:val="24"/>
                 <w:szCs w:val="24"/>
               </w:rPr>
-              <w:t>0x00</w:t>
+              <w:t>0x0</w:t>
+            </w:r>
+            <w:r>
+              <w:rPr>
+                <w:rFonts w:asciiTheme="minorHAnsi" w:eastAsia="Times New Roman" w:hAnsiTheme="minorHAnsi" w:cstheme="minorHAnsi"/>
+                <w:color w:val="000000"/>
+                <w:sz w:val="24"/>
+                <w:szCs w:val="24"/>
+              </w:rPr>
+              <w:t>1</w:t>
             </w:r>
           </w:p>
         </w:tc>
@@ -3285,7 +4085,16 @@
                 <w:sz w:val="24"/>
                 <w:szCs w:val="24"/>
               </w:rPr>
-              <w:t>0x01</w:t>
+              <w:t>0x0</w:t>
+            </w:r>
+            <w:r>
+              <w:rPr>
+                <w:rFonts w:asciiTheme="minorHAnsi" w:eastAsia="Times New Roman" w:hAnsiTheme="minorHAnsi" w:cstheme="minorHAnsi"/>
+                <w:color w:val="000000"/>
+                <w:sz w:val="24"/>
+                <w:szCs w:val="24"/>
+              </w:rPr>
+              <w:t>0</w:t>
             </w:r>
           </w:p>
         </w:tc>
@@ -3294,12 +4103,48 @@
     <w:p>
       <w:pPr>
         <w:spacing w:after="0" w:line="240" w:lineRule="auto"/>
-        <w:rPr>
-          <w:rFonts w:asciiTheme="minorHAnsi" w:eastAsia="Times New Roman" w:hAnsiTheme="minorHAnsi" w:cstheme="minorHAnsi"/>
-          <w:sz w:val="24"/>
-          <w:szCs w:val="24"/>
-        </w:rPr>
-      </w:pPr>
+        <w:ind w:left="720"/>
+        <w:rPr>
+          <w:rFonts w:asciiTheme="minorHAnsi" w:eastAsia="Times New Roman" w:hAnsiTheme="minorHAnsi" w:cstheme="minorHAnsi"/>
+          <w:sz w:val="24"/>
+          <w:szCs w:val="24"/>
+        </w:rPr>
+      </w:pPr>
+      <w:r>
+        <w:rPr>
+          <w:rFonts w:asciiTheme="minorHAnsi" w:eastAsia="Times New Roman" w:hAnsiTheme="minorHAnsi" w:cstheme="minorHAnsi"/>
+          <w:sz w:val="24"/>
+          <w:szCs w:val="24"/>
+        </w:rPr>
+        <w:br/>
+        <w:t xml:space="preserve">Key number example: </w:t>
+      </w:r>
+      <w:r>
+        <w:rPr>
+          <w:rFonts w:asciiTheme="minorHAnsi" w:eastAsia="Times New Roman" w:hAnsiTheme="minorHAnsi" w:cstheme="minorHAnsi"/>
+          <w:b/>
+          <w:bCs/>
+          <w:sz w:val="24"/>
+          <w:szCs w:val="24"/>
+        </w:rPr>
+        <w:t>A145</w:t>
+      </w:r>
+      <w:r>
+        <w:rPr>
+          <w:rFonts w:asciiTheme="minorHAnsi" w:eastAsia="Times New Roman" w:hAnsiTheme="minorHAnsi" w:cstheme="minorHAnsi"/>
+          <w:sz w:val="24"/>
+          <w:szCs w:val="24"/>
+        </w:rPr>
+        <w:t xml:space="preserve"> – one letter and three random digits.</w:t>
+      </w:r>
+      <w:r>
+        <w:rPr>
+          <w:rFonts w:asciiTheme="minorHAnsi" w:eastAsia="Times New Roman" w:hAnsiTheme="minorHAnsi" w:cstheme="minorHAnsi"/>
+          <w:sz w:val="24"/>
+          <w:szCs w:val="24"/>
+        </w:rPr>
+        <w:br/>
+      </w:r>
     </w:p>
     <w:p>
       <w:pPr>
@@ -3353,7 +4198,73 @@
           <w:sz w:val="24"/>
           <w:szCs w:val="24"/>
         </w:rPr>
-        <w:t>This command allows the computer to read HW-electronic-key ID. Unlike the Key number, an ID is like a “password” that allows the PC App to provide access to unlock the necessary files. As well as the key number, the key ID also consists of 7 bits that are randomly generated by the program the first time it is entered, and then generated twice for security each time it is used.</w:t>
+        <w:t xml:space="preserve">This command allows the computer to read HW-electronic-key ID. Unlike the Key number, an ID is like a “password” that allows the PC App to provide access to unlock the necessary files. As well as the key number, the key ID also consists of </w:t>
+      </w:r>
+      <w:r>
+        <w:rPr>
+          <w:rFonts w:asciiTheme="minorHAnsi" w:eastAsia="Times New Roman" w:hAnsiTheme="minorHAnsi" w:cstheme="minorHAnsi"/>
+          <w:i/>
+          <w:iCs/>
+          <w:color w:val="000000"/>
+          <w:sz w:val="24"/>
+          <w:szCs w:val="24"/>
+        </w:rPr>
+        <w:t>4</w:t>
+      </w:r>
+      <w:r>
+        <w:rPr>
+          <w:rFonts w:asciiTheme="minorHAnsi" w:eastAsia="Times New Roman" w:hAnsiTheme="minorHAnsi" w:cstheme="minorHAnsi"/>
+          <w:i/>
+          <w:iCs/>
+          <w:color w:val="000000"/>
+          <w:sz w:val="24"/>
+          <w:szCs w:val="24"/>
+        </w:rPr>
+        <w:t xml:space="preserve"> b</w:t>
+      </w:r>
+      <w:r>
+        <w:rPr>
+          <w:rFonts w:asciiTheme="minorHAnsi" w:eastAsia="Times New Roman" w:hAnsiTheme="minorHAnsi" w:cstheme="minorHAnsi"/>
+          <w:i/>
+          <w:iCs/>
+          <w:color w:val="000000"/>
+          <w:sz w:val="24"/>
+          <w:szCs w:val="24"/>
+        </w:rPr>
+        <w:t>y</w:t>
+      </w:r>
+      <w:r>
+        <w:rPr>
+          <w:rFonts w:asciiTheme="minorHAnsi" w:eastAsia="Times New Roman" w:hAnsiTheme="minorHAnsi" w:cstheme="minorHAnsi"/>
+          <w:i/>
+          <w:iCs/>
+          <w:color w:val="000000"/>
+          <w:sz w:val="24"/>
+          <w:szCs w:val="24"/>
+        </w:rPr>
+        <w:t>t</w:t>
+      </w:r>
+      <w:r>
+        <w:rPr>
+          <w:rFonts w:asciiTheme="minorHAnsi" w:eastAsia="Times New Roman" w:hAnsiTheme="minorHAnsi" w:cstheme="minorHAnsi"/>
+          <w:i/>
+          <w:iCs/>
+          <w:color w:val="000000"/>
+          <w:sz w:val="24"/>
+          <w:szCs w:val="24"/>
+        </w:rPr>
+        <w:t>e</w:t>
+      </w:r>
+      <w:r>
+        <w:rPr>
+          <w:rFonts w:asciiTheme="minorHAnsi" w:eastAsia="Times New Roman" w:hAnsiTheme="minorHAnsi" w:cstheme="minorHAnsi"/>
+          <w:i/>
+          <w:iCs/>
+          <w:color w:val="000000"/>
+          <w:sz w:val="24"/>
+          <w:szCs w:val="24"/>
+        </w:rPr>
+        <w:t>s that are randomly generated by the program the first time it is entered, and then generated twice for security each time it is used.</w:t>
       </w:r>
       <w:r>
         <w:rPr>
@@ -3460,21 +4371,17 @@
                 <w:rFonts w:asciiTheme="minorHAnsi" w:eastAsia="Times New Roman" w:hAnsiTheme="minorHAnsi" w:cstheme="minorHAnsi"/>
                 <w:sz w:val="24"/>
                 <w:szCs w:val="24"/>
-                <w:lang w:val="uk-UA"/>
-              </w:rPr>
-            </w:pPr>
-            <w:proofErr w:type="spellStart"/>
-            <w:r>
-              <w:rPr>
-                <w:rFonts w:asciiTheme="minorHAnsi" w:eastAsia="Times New Roman" w:hAnsiTheme="minorHAnsi" w:cstheme="minorHAnsi"/>
-                <w:color w:val="000000"/>
-                <w:sz w:val="24"/>
-                <w:szCs w:val="24"/>
-                <w:lang w:val="uk-UA"/>
+              </w:rPr>
+            </w:pPr>
+            <w:r>
+              <w:rPr>
+                <w:rFonts w:asciiTheme="minorHAnsi" w:eastAsia="Times New Roman" w:hAnsiTheme="minorHAnsi" w:cstheme="minorHAnsi"/>
+                <w:color w:val="000000"/>
+                <w:sz w:val="24"/>
+                <w:szCs w:val="24"/>
               </w:rPr>
               <w:t>Command</w:t>
             </w:r>
-            <w:proofErr w:type="spellEnd"/>
           </w:p>
         </w:tc>
         <w:tc>
@@ -3504,21 +4411,17 @@
                 <w:rFonts w:asciiTheme="minorHAnsi" w:eastAsia="Times New Roman" w:hAnsiTheme="minorHAnsi" w:cstheme="minorHAnsi"/>
                 <w:sz w:val="24"/>
                 <w:szCs w:val="24"/>
-                <w:lang w:val="uk-UA"/>
-              </w:rPr>
-            </w:pPr>
-            <w:proofErr w:type="spellStart"/>
-            <w:r>
-              <w:rPr>
-                <w:rFonts w:asciiTheme="minorHAnsi" w:eastAsia="Times New Roman" w:hAnsiTheme="minorHAnsi" w:cstheme="minorHAnsi"/>
-                <w:color w:val="000000"/>
-                <w:sz w:val="24"/>
-                <w:szCs w:val="24"/>
-                <w:lang w:val="uk-UA"/>
+              </w:rPr>
+            </w:pPr>
+            <w:r>
+              <w:rPr>
+                <w:rFonts w:asciiTheme="minorHAnsi" w:eastAsia="Times New Roman" w:hAnsiTheme="minorHAnsi" w:cstheme="minorHAnsi"/>
+                <w:color w:val="000000"/>
+                <w:sz w:val="24"/>
+                <w:szCs w:val="24"/>
               </w:rPr>
               <w:t>Specific</w:t>
             </w:r>
-            <w:proofErr w:type="spellEnd"/>
           </w:p>
         </w:tc>
         <w:tc>
@@ -3547,16 +4450,14 @@
                 <w:rFonts w:asciiTheme="minorHAnsi" w:eastAsia="Times New Roman" w:hAnsiTheme="minorHAnsi" w:cstheme="minorHAnsi"/>
                 <w:sz w:val="24"/>
                 <w:szCs w:val="24"/>
-                <w:lang w:val="uk-UA"/>
-              </w:rPr>
-            </w:pPr>
-            <w:r>
-              <w:rPr>
-                <w:rFonts w:asciiTheme="minorHAnsi" w:eastAsia="Times New Roman" w:hAnsiTheme="minorHAnsi" w:cstheme="minorHAnsi"/>
-                <w:color w:val="000000"/>
-                <w:sz w:val="24"/>
-                <w:szCs w:val="24"/>
-                <w:lang w:val="uk-UA"/>
+              </w:rPr>
+            </w:pPr>
+            <w:r>
+              <w:rPr>
+                <w:rFonts w:asciiTheme="minorHAnsi" w:eastAsia="Times New Roman" w:hAnsiTheme="minorHAnsi" w:cstheme="minorHAnsi"/>
+                <w:color w:val="000000"/>
+                <w:sz w:val="24"/>
+                <w:szCs w:val="24"/>
               </w:rPr>
               <w:t>CRC</w:t>
             </w:r>
@@ -3603,6 +4504,201 @@
                 <w:sz w:val="24"/>
                 <w:szCs w:val="24"/>
               </w:rPr>
+              <w:t>0x03</w:t>
+            </w:r>
+          </w:p>
+        </w:tc>
+        <w:tc>
+          <w:tcPr>
+            <w:tcW w:w="619" w:type="dxa"/>
+            <w:tcBorders>
+              <w:top w:val="single" w:sz="8" w:space="0" w:color="000000"/>
+              <w:left w:val="single" w:sz="8" w:space="0" w:color="000000"/>
+              <w:bottom w:val="single" w:sz="8" w:space="0" w:color="000000"/>
+              <w:right w:val="single" w:sz="8" w:space="0" w:color="000000"/>
+            </w:tcBorders>
+            <w:tcMar>
+              <w:top w:w="0" w:type="dxa"/>
+              <w:left w:w="0" w:type="dxa"/>
+              <w:bottom w:w="0" w:type="dxa"/>
+              <w:right w:w="0" w:type="dxa"/>
+            </w:tcMar>
+            <w:vAlign w:val="center"/>
+            <w:hideMark/>
+          </w:tcPr>
+          <w:p>
+            <w:pPr>
+              <w:spacing w:after="0" w:line="240" w:lineRule="auto"/>
+              <w:jc w:val="center"/>
+              <w:rPr>
+                <w:rFonts w:asciiTheme="minorHAnsi" w:eastAsia="Times New Roman" w:hAnsiTheme="minorHAnsi" w:cstheme="minorHAnsi"/>
+                <w:sz w:val="24"/>
+                <w:szCs w:val="24"/>
+              </w:rPr>
+            </w:pPr>
+            <w:r>
+              <w:rPr>
+                <w:rFonts w:asciiTheme="minorHAnsi" w:eastAsia="Times New Roman" w:hAnsiTheme="minorHAnsi" w:cstheme="minorHAnsi"/>
+                <w:color w:val="000000"/>
+                <w:sz w:val="24"/>
+                <w:szCs w:val="24"/>
+              </w:rPr>
+              <w:t>0x00</w:t>
+            </w:r>
+          </w:p>
+        </w:tc>
+        <w:tc>
+          <w:tcPr>
+            <w:tcW w:w="619" w:type="dxa"/>
+            <w:tcBorders>
+              <w:top w:val="single" w:sz="8" w:space="0" w:color="000000"/>
+              <w:left w:val="single" w:sz="8" w:space="0" w:color="000000"/>
+              <w:bottom w:val="single" w:sz="8" w:space="0" w:color="000000"/>
+              <w:right w:val="single" w:sz="8" w:space="0" w:color="000000"/>
+            </w:tcBorders>
+            <w:tcMar>
+              <w:top w:w="0" w:type="dxa"/>
+              <w:left w:w="0" w:type="dxa"/>
+              <w:bottom w:w="0" w:type="dxa"/>
+              <w:right w:w="0" w:type="dxa"/>
+            </w:tcMar>
+            <w:vAlign w:val="center"/>
+            <w:hideMark/>
+          </w:tcPr>
+          <w:p>
+            <w:pPr>
+              <w:spacing w:after="0" w:line="240" w:lineRule="auto"/>
+              <w:jc w:val="center"/>
+              <w:rPr>
+                <w:rFonts w:asciiTheme="minorHAnsi" w:eastAsia="Times New Roman" w:hAnsiTheme="minorHAnsi" w:cstheme="minorHAnsi"/>
+                <w:sz w:val="24"/>
+                <w:szCs w:val="24"/>
+              </w:rPr>
+            </w:pPr>
+            <w:r>
+              <w:rPr>
+                <w:rFonts w:asciiTheme="minorHAnsi" w:eastAsia="Times New Roman" w:hAnsiTheme="minorHAnsi" w:cstheme="minorHAnsi"/>
+                <w:color w:val="000000"/>
+                <w:sz w:val="24"/>
+                <w:szCs w:val="24"/>
+              </w:rPr>
+              <w:t>0x00</w:t>
+            </w:r>
+          </w:p>
+        </w:tc>
+        <w:tc>
+          <w:tcPr>
+            <w:tcW w:w="619" w:type="dxa"/>
+            <w:tcBorders>
+              <w:top w:val="single" w:sz="8" w:space="0" w:color="000000"/>
+              <w:left w:val="single" w:sz="8" w:space="0" w:color="000000"/>
+              <w:bottom w:val="single" w:sz="8" w:space="0" w:color="000000"/>
+              <w:right w:val="single" w:sz="8" w:space="0" w:color="000000"/>
+            </w:tcBorders>
+            <w:tcMar>
+              <w:top w:w="0" w:type="dxa"/>
+              <w:left w:w="0" w:type="dxa"/>
+              <w:bottom w:w="0" w:type="dxa"/>
+              <w:right w:w="0" w:type="dxa"/>
+            </w:tcMar>
+            <w:vAlign w:val="center"/>
+            <w:hideMark/>
+          </w:tcPr>
+          <w:p>
+            <w:pPr>
+              <w:spacing w:after="0" w:line="240" w:lineRule="auto"/>
+              <w:jc w:val="center"/>
+              <w:rPr>
+                <w:rFonts w:asciiTheme="minorHAnsi" w:eastAsia="Times New Roman" w:hAnsiTheme="minorHAnsi" w:cstheme="minorHAnsi"/>
+                <w:sz w:val="24"/>
+                <w:szCs w:val="24"/>
+              </w:rPr>
+            </w:pPr>
+            <w:r>
+              <w:rPr>
+                <w:rFonts w:asciiTheme="minorHAnsi" w:eastAsia="Times New Roman" w:hAnsiTheme="minorHAnsi" w:cstheme="minorHAnsi"/>
+                <w:color w:val="000000"/>
+                <w:sz w:val="24"/>
+                <w:szCs w:val="24"/>
+              </w:rPr>
+              <w:t>0x00</w:t>
+            </w:r>
+          </w:p>
+        </w:tc>
+        <w:tc>
+          <w:tcPr>
+            <w:tcW w:w="619" w:type="dxa"/>
+            <w:tcBorders>
+              <w:top w:val="single" w:sz="8" w:space="0" w:color="000000"/>
+              <w:left w:val="single" w:sz="8" w:space="0" w:color="000000"/>
+              <w:bottom w:val="single" w:sz="8" w:space="0" w:color="000000"/>
+              <w:right w:val="single" w:sz="8" w:space="0" w:color="000000"/>
+            </w:tcBorders>
+            <w:tcMar>
+              <w:top w:w="0" w:type="dxa"/>
+              <w:left w:w="0" w:type="dxa"/>
+              <w:bottom w:w="0" w:type="dxa"/>
+              <w:right w:w="0" w:type="dxa"/>
+            </w:tcMar>
+            <w:vAlign w:val="center"/>
+            <w:hideMark/>
+          </w:tcPr>
+          <w:p>
+            <w:pPr>
+              <w:spacing w:after="0" w:line="240" w:lineRule="auto"/>
+              <w:jc w:val="center"/>
+              <w:rPr>
+                <w:rFonts w:asciiTheme="minorHAnsi" w:eastAsia="Times New Roman" w:hAnsiTheme="minorHAnsi" w:cstheme="minorHAnsi"/>
+                <w:sz w:val="24"/>
+                <w:szCs w:val="24"/>
+              </w:rPr>
+            </w:pPr>
+            <w:r>
+              <w:rPr>
+                <w:rFonts w:asciiTheme="minorHAnsi" w:eastAsia="Times New Roman" w:hAnsiTheme="minorHAnsi" w:cstheme="minorHAnsi"/>
+                <w:color w:val="000000"/>
+                <w:sz w:val="24"/>
+                <w:szCs w:val="24"/>
+              </w:rPr>
+              <w:t>0x01</w:t>
+            </w:r>
+          </w:p>
+        </w:tc>
+        <w:tc>
+          <w:tcPr>
+            <w:tcW w:w="710" w:type="dxa"/>
+            <w:tcBorders>
+              <w:top w:val="single" w:sz="8" w:space="0" w:color="000000"/>
+              <w:left w:val="single" w:sz="8" w:space="0" w:color="000000"/>
+              <w:bottom w:val="single" w:sz="8" w:space="0" w:color="000000"/>
+              <w:right w:val="single" w:sz="8" w:space="0" w:color="000000"/>
+            </w:tcBorders>
+            <w:tcMar>
+              <w:top w:w="0" w:type="dxa"/>
+              <w:left w:w="0" w:type="dxa"/>
+              <w:bottom w:w="0" w:type="dxa"/>
+              <w:right w:w="0" w:type="dxa"/>
+            </w:tcMar>
+            <w:vAlign w:val="center"/>
+            <w:hideMark/>
+          </w:tcPr>
+          <w:p>
+            <w:pPr>
+              <w:spacing w:after="0" w:line="240" w:lineRule="auto"/>
+              <w:jc w:val="center"/>
+              <w:rPr>
+                <w:rFonts w:asciiTheme="minorHAnsi" w:eastAsia="Times New Roman" w:hAnsiTheme="minorHAnsi" w:cstheme="minorHAnsi"/>
+                <w:sz w:val="24"/>
+                <w:szCs w:val="24"/>
+              </w:rPr>
+            </w:pPr>
+            <w:r>
+              <w:rPr>
+                <w:rFonts w:asciiTheme="minorHAnsi" w:eastAsia="Times New Roman" w:hAnsiTheme="minorHAnsi" w:cstheme="minorHAnsi"/>
+                <w:color w:val="000000"/>
+                <w:sz w:val="24"/>
+                <w:szCs w:val="24"/>
+              </w:rPr>
               <w:t>0x0</w:t>
             </w:r>
             <w:r>
@@ -3612,215 +4708,7 @@
                 <w:sz w:val="24"/>
                 <w:szCs w:val="24"/>
               </w:rPr>
-              <w:t>3</w:t>
-            </w:r>
-          </w:p>
-        </w:tc>
-        <w:tc>
-          <w:tcPr>
-            <w:tcW w:w="619" w:type="dxa"/>
-            <w:tcBorders>
-              <w:top w:val="single" w:sz="8" w:space="0" w:color="000000"/>
-              <w:left w:val="single" w:sz="8" w:space="0" w:color="000000"/>
-              <w:bottom w:val="single" w:sz="8" w:space="0" w:color="000000"/>
-              <w:right w:val="single" w:sz="8" w:space="0" w:color="000000"/>
-            </w:tcBorders>
-            <w:tcMar>
-              <w:top w:w="0" w:type="dxa"/>
-              <w:left w:w="0" w:type="dxa"/>
-              <w:bottom w:w="0" w:type="dxa"/>
-              <w:right w:w="0" w:type="dxa"/>
-            </w:tcMar>
-            <w:vAlign w:val="center"/>
-            <w:hideMark/>
-          </w:tcPr>
-          <w:p>
-            <w:pPr>
-              <w:spacing w:after="0" w:line="240" w:lineRule="auto"/>
-              <w:jc w:val="center"/>
-              <w:rPr>
-                <w:rFonts w:asciiTheme="minorHAnsi" w:eastAsia="Times New Roman" w:hAnsiTheme="minorHAnsi" w:cstheme="minorHAnsi"/>
-                <w:sz w:val="24"/>
-                <w:szCs w:val="24"/>
-              </w:rPr>
-            </w:pPr>
-            <w:r>
-              <w:rPr>
-                <w:rFonts w:asciiTheme="minorHAnsi" w:eastAsia="Times New Roman" w:hAnsiTheme="minorHAnsi" w:cstheme="minorHAnsi"/>
-                <w:color w:val="000000"/>
-                <w:sz w:val="24"/>
-                <w:szCs w:val="24"/>
-              </w:rPr>
-              <w:t>0x00</w:t>
-            </w:r>
-          </w:p>
-        </w:tc>
-        <w:tc>
-          <w:tcPr>
-            <w:tcW w:w="619" w:type="dxa"/>
-            <w:tcBorders>
-              <w:top w:val="single" w:sz="8" w:space="0" w:color="000000"/>
-              <w:left w:val="single" w:sz="8" w:space="0" w:color="000000"/>
-              <w:bottom w:val="single" w:sz="8" w:space="0" w:color="000000"/>
-              <w:right w:val="single" w:sz="8" w:space="0" w:color="000000"/>
-            </w:tcBorders>
-            <w:tcMar>
-              <w:top w:w="0" w:type="dxa"/>
-              <w:left w:w="0" w:type="dxa"/>
-              <w:bottom w:w="0" w:type="dxa"/>
-              <w:right w:w="0" w:type="dxa"/>
-            </w:tcMar>
-            <w:vAlign w:val="center"/>
-            <w:hideMark/>
-          </w:tcPr>
-          <w:p>
-            <w:pPr>
-              <w:spacing w:after="0" w:line="240" w:lineRule="auto"/>
-              <w:jc w:val="center"/>
-              <w:rPr>
-                <w:rFonts w:asciiTheme="minorHAnsi" w:eastAsia="Times New Roman" w:hAnsiTheme="minorHAnsi" w:cstheme="minorHAnsi"/>
-                <w:sz w:val="24"/>
-                <w:szCs w:val="24"/>
-                <w:lang w:val="uk-UA"/>
-              </w:rPr>
-            </w:pPr>
-            <w:r>
-              <w:rPr>
-                <w:rFonts w:asciiTheme="minorHAnsi" w:eastAsia="Times New Roman" w:hAnsiTheme="minorHAnsi" w:cstheme="minorHAnsi"/>
-                <w:color w:val="000000"/>
-                <w:sz w:val="24"/>
-                <w:szCs w:val="24"/>
-              </w:rPr>
-              <w:t>0x00</w:t>
-            </w:r>
-          </w:p>
-        </w:tc>
-        <w:tc>
-          <w:tcPr>
-            <w:tcW w:w="619" w:type="dxa"/>
-            <w:tcBorders>
-              <w:top w:val="single" w:sz="8" w:space="0" w:color="000000"/>
-              <w:left w:val="single" w:sz="8" w:space="0" w:color="000000"/>
-              <w:bottom w:val="single" w:sz="8" w:space="0" w:color="000000"/>
-              <w:right w:val="single" w:sz="8" w:space="0" w:color="000000"/>
-            </w:tcBorders>
-            <w:tcMar>
-              <w:top w:w="0" w:type="dxa"/>
-              <w:left w:w="0" w:type="dxa"/>
-              <w:bottom w:w="0" w:type="dxa"/>
-              <w:right w:w="0" w:type="dxa"/>
-            </w:tcMar>
-            <w:vAlign w:val="center"/>
-            <w:hideMark/>
-          </w:tcPr>
-          <w:p>
-            <w:pPr>
-              <w:spacing w:after="0" w:line="240" w:lineRule="auto"/>
-              <w:jc w:val="center"/>
-              <w:rPr>
-                <w:rFonts w:asciiTheme="minorHAnsi" w:eastAsia="Times New Roman" w:hAnsiTheme="minorHAnsi" w:cstheme="minorHAnsi"/>
-                <w:sz w:val="24"/>
-                <w:szCs w:val="24"/>
-                <w:lang w:val="uk-UA"/>
-              </w:rPr>
-            </w:pPr>
-            <w:r>
-              <w:rPr>
-                <w:rFonts w:asciiTheme="minorHAnsi" w:eastAsia="Times New Roman" w:hAnsiTheme="minorHAnsi" w:cstheme="minorHAnsi"/>
-                <w:color w:val="000000"/>
-                <w:sz w:val="24"/>
-                <w:szCs w:val="24"/>
-              </w:rPr>
-              <w:t>0x00</w:t>
-            </w:r>
-          </w:p>
-        </w:tc>
-        <w:tc>
-          <w:tcPr>
-            <w:tcW w:w="619" w:type="dxa"/>
-            <w:tcBorders>
-              <w:top w:val="single" w:sz="8" w:space="0" w:color="000000"/>
-              <w:left w:val="single" w:sz="8" w:space="0" w:color="000000"/>
-              <w:bottom w:val="single" w:sz="8" w:space="0" w:color="000000"/>
-              <w:right w:val="single" w:sz="8" w:space="0" w:color="000000"/>
-            </w:tcBorders>
-            <w:tcMar>
-              <w:top w:w="0" w:type="dxa"/>
-              <w:left w:w="0" w:type="dxa"/>
-              <w:bottom w:w="0" w:type="dxa"/>
-              <w:right w:w="0" w:type="dxa"/>
-            </w:tcMar>
-            <w:vAlign w:val="center"/>
-            <w:hideMark/>
-          </w:tcPr>
-          <w:p>
-            <w:pPr>
-              <w:spacing w:after="0" w:line="240" w:lineRule="auto"/>
-              <w:jc w:val="center"/>
-              <w:rPr>
-                <w:rFonts w:asciiTheme="minorHAnsi" w:eastAsia="Times New Roman" w:hAnsiTheme="minorHAnsi" w:cstheme="minorHAnsi"/>
-                <w:sz w:val="24"/>
-                <w:szCs w:val="24"/>
-                <w:lang w:val="uk-UA"/>
-              </w:rPr>
-            </w:pPr>
-            <w:r>
-              <w:rPr>
-                <w:rFonts w:asciiTheme="minorHAnsi" w:eastAsia="Times New Roman" w:hAnsiTheme="minorHAnsi" w:cstheme="minorHAnsi"/>
-                <w:color w:val="000000"/>
-                <w:sz w:val="24"/>
-                <w:szCs w:val="24"/>
-              </w:rPr>
-              <w:t>0x0</w:t>
-            </w:r>
-            <w:r>
-              <w:rPr>
-                <w:rFonts w:asciiTheme="minorHAnsi" w:eastAsia="Times New Roman" w:hAnsiTheme="minorHAnsi" w:cstheme="minorHAnsi"/>
-                <w:color w:val="000000"/>
-                <w:sz w:val="24"/>
-                <w:szCs w:val="24"/>
-              </w:rPr>
-              <w:t>1</w:t>
-            </w:r>
-          </w:p>
-        </w:tc>
-        <w:tc>
-          <w:tcPr>
-            <w:tcW w:w="710" w:type="dxa"/>
-            <w:tcBorders>
-              <w:top w:val="single" w:sz="8" w:space="0" w:color="000000"/>
-              <w:left w:val="single" w:sz="8" w:space="0" w:color="000000"/>
-              <w:bottom w:val="single" w:sz="8" w:space="0" w:color="000000"/>
-              <w:right w:val="single" w:sz="8" w:space="0" w:color="000000"/>
-            </w:tcBorders>
-            <w:tcMar>
-              <w:top w:w="0" w:type="dxa"/>
-              <w:left w:w="0" w:type="dxa"/>
-              <w:bottom w:w="0" w:type="dxa"/>
-              <w:right w:w="0" w:type="dxa"/>
-            </w:tcMar>
-            <w:vAlign w:val="center"/>
-            <w:hideMark/>
-          </w:tcPr>
-          <w:p>
-            <w:pPr>
-              <w:spacing w:after="0" w:line="240" w:lineRule="auto"/>
-              <w:jc w:val="center"/>
-              <w:rPr>
-                <w:rFonts w:asciiTheme="minorHAnsi" w:eastAsia="Times New Roman" w:hAnsiTheme="minorHAnsi" w:cstheme="minorHAnsi"/>
-                <w:sz w:val="24"/>
-                <w:szCs w:val="24"/>
-                <w:lang w:val="uk-UA"/>
-              </w:rPr>
-            </w:pPr>
-            <w:r>
-              <w:rPr>
-                <w:rFonts w:asciiTheme="minorHAnsi" w:eastAsia="Times New Roman" w:hAnsiTheme="minorHAnsi" w:cstheme="minorHAnsi"/>
-                <w:color w:val="000000"/>
-                <w:sz w:val="24"/>
-                <w:szCs w:val="24"/>
-              </w:rPr>
-              <w:t>0x01</w:t>
+              <w:t>2</w:t>
             </w:r>
           </w:p>
         </w:tc>
@@ -3932,6 +4820,7 @@
                 <w:sz w:val="24"/>
                 <w:szCs w:val="24"/>
               </w:rPr>
+              <w:lastRenderedPageBreak/>
               <w:t>Command</w:t>
             </w:r>
           </w:p>
@@ -4062,16 +4951,7 @@
                 <w:sz w:val="24"/>
                 <w:szCs w:val="24"/>
               </w:rPr>
-              <w:t>0x0</w:t>
-            </w:r>
-            <w:r>
-              <w:rPr>
-                <w:rFonts w:asciiTheme="minorHAnsi" w:eastAsia="Times New Roman" w:hAnsiTheme="minorHAnsi" w:cstheme="minorHAnsi"/>
-                <w:color w:val="000000"/>
-                <w:sz w:val="24"/>
-                <w:szCs w:val="24"/>
-              </w:rPr>
-              <w:t>3</w:t>
+              <w:t>0x03</w:t>
             </w:r>
           </w:p>
         </w:tc>
@@ -4358,7 +5238,16 @@
                 <w:sz w:val="24"/>
                 <w:szCs w:val="24"/>
               </w:rPr>
-              <w:t>0x01</w:t>
+              <w:t>0x0</w:t>
+            </w:r>
+            <w:r>
+              <w:rPr>
+                <w:rFonts w:asciiTheme="minorHAnsi" w:eastAsia="Times New Roman" w:hAnsiTheme="minorHAnsi" w:cstheme="minorHAnsi"/>
+                <w:color w:val="000000"/>
+                <w:sz w:val="24"/>
+                <w:szCs w:val="24"/>
+              </w:rPr>
+              <w:t>2</w:t>
             </w:r>
           </w:p>
         </w:tc>
@@ -4394,16 +5283,6 @@
         <w:br/>
         <w:t>            else: message “key is not valid”, interrupt session.</w:t>
       </w:r>
-    </w:p>
-    <w:p>
-      <w:pPr>
-        <w:spacing w:after="0" w:line="240" w:lineRule="auto"/>
-        <w:rPr>
-          <w:rFonts w:asciiTheme="minorHAnsi" w:eastAsia="Times New Roman" w:hAnsiTheme="minorHAnsi" w:cstheme="minorHAnsi"/>
-          <w:sz w:val="24"/>
-          <w:szCs w:val="24"/>
-        </w:rPr>
-      </w:pPr>
       <w:r>
         <w:rPr>
           <w:rFonts w:asciiTheme="minorHAnsi" w:eastAsia="Times New Roman" w:hAnsiTheme="minorHAnsi" w:cstheme="minorHAnsi"/>
@@ -4573,21 +5452,17 @@
                 <w:rFonts w:asciiTheme="minorHAnsi" w:eastAsia="Times New Roman" w:hAnsiTheme="minorHAnsi" w:cstheme="minorHAnsi"/>
                 <w:sz w:val="24"/>
                 <w:szCs w:val="24"/>
-                <w:lang w:val="uk-UA"/>
-              </w:rPr>
-            </w:pPr>
-            <w:proofErr w:type="spellStart"/>
-            <w:r>
-              <w:rPr>
-                <w:rFonts w:asciiTheme="minorHAnsi" w:eastAsia="Times New Roman" w:hAnsiTheme="minorHAnsi" w:cstheme="minorHAnsi"/>
-                <w:color w:val="000000"/>
-                <w:sz w:val="24"/>
-                <w:szCs w:val="24"/>
-                <w:lang w:val="uk-UA"/>
+              </w:rPr>
+            </w:pPr>
+            <w:r>
+              <w:rPr>
+                <w:rFonts w:asciiTheme="minorHAnsi" w:eastAsia="Times New Roman" w:hAnsiTheme="minorHAnsi" w:cstheme="minorHAnsi"/>
+                <w:color w:val="000000"/>
+                <w:sz w:val="24"/>
+                <w:szCs w:val="24"/>
               </w:rPr>
               <w:t>Command</w:t>
             </w:r>
-            <w:proofErr w:type="spellEnd"/>
           </w:p>
         </w:tc>
         <w:tc>
@@ -4617,21 +5492,17 @@
                 <w:rFonts w:asciiTheme="minorHAnsi" w:eastAsia="Times New Roman" w:hAnsiTheme="minorHAnsi" w:cstheme="minorHAnsi"/>
                 <w:sz w:val="24"/>
                 <w:szCs w:val="24"/>
-                <w:lang w:val="uk-UA"/>
-              </w:rPr>
-            </w:pPr>
-            <w:proofErr w:type="spellStart"/>
-            <w:r>
-              <w:rPr>
-                <w:rFonts w:asciiTheme="minorHAnsi" w:eastAsia="Times New Roman" w:hAnsiTheme="minorHAnsi" w:cstheme="minorHAnsi"/>
-                <w:color w:val="000000"/>
-                <w:sz w:val="24"/>
-                <w:szCs w:val="24"/>
-                <w:lang w:val="uk-UA"/>
+              </w:rPr>
+            </w:pPr>
+            <w:r>
+              <w:rPr>
+                <w:rFonts w:asciiTheme="minorHAnsi" w:eastAsia="Times New Roman" w:hAnsiTheme="minorHAnsi" w:cstheme="minorHAnsi"/>
+                <w:color w:val="000000"/>
+                <w:sz w:val="24"/>
+                <w:szCs w:val="24"/>
               </w:rPr>
               <w:t>Specific</w:t>
             </w:r>
-            <w:proofErr w:type="spellEnd"/>
           </w:p>
         </w:tc>
         <w:tc>
@@ -4660,16 +5531,14 @@
                 <w:rFonts w:asciiTheme="minorHAnsi" w:eastAsia="Times New Roman" w:hAnsiTheme="minorHAnsi" w:cstheme="minorHAnsi"/>
                 <w:sz w:val="24"/>
                 <w:szCs w:val="24"/>
-                <w:lang w:val="uk-UA"/>
-              </w:rPr>
-            </w:pPr>
-            <w:r>
-              <w:rPr>
-                <w:rFonts w:asciiTheme="minorHAnsi" w:eastAsia="Times New Roman" w:hAnsiTheme="minorHAnsi" w:cstheme="minorHAnsi"/>
-                <w:color w:val="000000"/>
-                <w:sz w:val="24"/>
-                <w:szCs w:val="24"/>
-                <w:lang w:val="uk-UA"/>
+              </w:rPr>
+            </w:pPr>
+            <w:r>
+              <w:rPr>
+                <w:rFonts w:asciiTheme="minorHAnsi" w:eastAsia="Times New Roman" w:hAnsiTheme="minorHAnsi" w:cstheme="minorHAnsi"/>
+                <w:color w:val="000000"/>
+                <w:sz w:val="24"/>
+                <w:szCs w:val="24"/>
               </w:rPr>
               <w:t>CRC</w:t>
             </w:r>
@@ -4716,6 +5585,201 @@
                 <w:sz w:val="24"/>
                 <w:szCs w:val="24"/>
               </w:rPr>
+              <w:t>0x04</w:t>
+            </w:r>
+          </w:p>
+        </w:tc>
+        <w:tc>
+          <w:tcPr>
+            <w:tcW w:w="619" w:type="dxa"/>
+            <w:tcBorders>
+              <w:top w:val="single" w:sz="8" w:space="0" w:color="000000"/>
+              <w:left w:val="single" w:sz="8" w:space="0" w:color="000000"/>
+              <w:bottom w:val="single" w:sz="8" w:space="0" w:color="000000"/>
+              <w:right w:val="single" w:sz="8" w:space="0" w:color="000000"/>
+            </w:tcBorders>
+            <w:tcMar>
+              <w:top w:w="0" w:type="dxa"/>
+              <w:left w:w="0" w:type="dxa"/>
+              <w:bottom w:w="0" w:type="dxa"/>
+              <w:right w:w="0" w:type="dxa"/>
+            </w:tcMar>
+            <w:vAlign w:val="center"/>
+            <w:hideMark/>
+          </w:tcPr>
+          <w:p>
+            <w:pPr>
+              <w:spacing w:after="0" w:line="240" w:lineRule="auto"/>
+              <w:jc w:val="center"/>
+              <w:rPr>
+                <w:rFonts w:asciiTheme="minorHAnsi" w:eastAsia="Times New Roman" w:hAnsiTheme="minorHAnsi" w:cstheme="minorHAnsi"/>
+                <w:sz w:val="24"/>
+                <w:szCs w:val="24"/>
+              </w:rPr>
+            </w:pPr>
+            <w:r>
+              <w:rPr>
+                <w:rFonts w:asciiTheme="minorHAnsi" w:eastAsia="Times New Roman" w:hAnsiTheme="minorHAnsi" w:cstheme="minorHAnsi"/>
+                <w:color w:val="000000"/>
+                <w:sz w:val="24"/>
+                <w:szCs w:val="24"/>
+              </w:rPr>
+              <w:t>0x00</w:t>
+            </w:r>
+          </w:p>
+        </w:tc>
+        <w:tc>
+          <w:tcPr>
+            <w:tcW w:w="619" w:type="dxa"/>
+            <w:tcBorders>
+              <w:top w:val="single" w:sz="8" w:space="0" w:color="000000"/>
+              <w:left w:val="single" w:sz="8" w:space="0" w:color="000000"/>
+              <w:bottom w:val="single" w:sz="8" w:space="0" w:color="000000"/>
+              <w:right w:val="single" w:sz="8" w:space="0" w:color="000000"/>
+            </w:tcBorders>
+            <w:tcMar>
+              <w:top w:w="0" w:type="dxa"/>
+              <w:left w:w="0" w:type="dxa"/>
+              <w:bottom w:w="0" w:type="dxa"/>
+              <w:right w:w="0" w:type="dxa"/>
+            </w:tcMar>
+            <w:vAlign w:val="center"/>
+            <w:hideMark/>
+          </w:tcPr>
+          <w:p>
+            <w:pPr>
+              <w:spacing w:after="0" w:line="240" w:lineRule="auto"/>
+              <w:jc w:val="center"/>
+              <w:rPr>
+                <w:rFonts w:asciiTheme="minorHAnsi" w:eastAsia="Times New Roman" w:hAnsiTheme="minorHAnsi" w:cstheme="minorHAnsi"/>
+                <w:sz w:val="24"/>
+                <w:szCs w:val="24"/>
+              </w:rPr>
+            </w:pPr>
+            <w:r>
+              <w:rPr>
+                <w:rFonts w:asciiTheme="minorHAnsi" w:eastAsia="Times New Roman" w:hAnsiTheme="minorHAnsi" w:cstheme="minorHAnsi"/>
+                <w:color w:val="000000"/>
+                <w:sz w:val="24"/>
+                <w:szCs w:val="24"/>
+              </w:rPr>
+              <w:t>0x00</w:t>
+            </w:r>
+          </w:p>
+        </w:tc>
+        <w:tc>
+          <w:tcPr>
+            <w:tcW w:w="619" w:type="dxa"/>
+            <w:tcBorders>
+              <w:top w:val="single" w:sz="8" w:space="0" w:color="000000"/>
+              <w:left w:val="single" w:sz="8" w:space="0" w:color="000000"/>
+              <w:bottom w:val="single" w:sz="8" w:space="0" w:color="000000"/>
+              <w:right w:val="single" w:sz="8" w:space="0" w:color="000000"/>
+            </w:tcBorders>
+            <w:tcMar>
+              <w:top w:w="0" w:type="dxa"/>
+              <w:left w:w="0" w:type="dxa"/>
+              <w:bottom w:w="0" w:type="dxa"/>
+              <w:right w:w="0" w:type="dxa"/>
+            </w:tcMar>
+            <w:vAlign w:val="center"/>
+            <w:hideMark/>
+          </w:tcPr>
+          <w:p>
+            <w:pPr>
+              <w:spacing w:after="0" w:line="240" w:lineRule="auto"/>
+              <w:jc w:val="center"/>
+              <w:rPr>
+                <w:rFonts w:asciiTheme="minorHAnsi" w:eastAsia="Times New Roman" w:hAnsiTheme="minorHAnsi" w:cstheme="minorHAnsi"/>
+                <w:sz w:val="24"/>
+                <w:szCs w:val="24"/>
+              </w:rPr>
+            </w:pPr>
+            <w:r>
+              <w:rPr>
+                <w:rFonts w:asciiTheme="minorHAnsi" w:eastAsia="Times New Roman" w:hAnsiTheme="minorHAnsi" w:cstheme="minorHAnsi"/>
+                <w:color w:val="000000"/>
+                <w:sz w:val="24"/>
+                <w:szCs w:val="24"/>
+              </w:rPr>
+              <w:t>0x00</w:t>
+            </w:r>
+          </w:p>
+        </w:tc>
+        <w:tc>
+          <w:tcPr>
+            <w:tcW w:w="619" w:type="dxa"/>
+            <w:tcBorders>
+              <w:top w:val="single" w:sz="8" w:space="0" w:color="000000"/>
+              <w:left w:val="single" w:sz="8" w:space="0" w:color="000000"/>
+              <w:bottom w:val="single" w:sz="8" w:space="0" w:color="000000"/>
+              <w:right w:val="single" w:sz="8" w:space="0" w:color="000000"/>
+            </w:tcBorders>
+            <w:tcMar>
+              <w:top w:w="0" w:type="dxa"/>
+              <w:left w:w="0" w:type="dxa"/>
+              <w:bottom w:w="0" w:type="dxa"/>
+              <w:right w:w="0" w:type="dxa"/>
+            </w:tcMar>
+            <w:vAlign w:val="center"/>
+            <w:hideMark/>
+          </w:tcPr>
+          <w:p>
+            <w:pPr>
+              <w:spacing w:after="0" w:line="240" w:lineRule="auto"/>
+              <w:jc w:val="center"/>
+              <w:rPr>
+                <w:rFonts w:asciiTheme="minorHAnsi" w:eastAsia="Times New Roman" w:hAnsiTheme="minorHAnsi" w:cstheme="minorHAnsi"/>
+                <w:sz w:val="24"/>
+                <w:szCs w:val="24"/>
+              </w:rPr>
+            </w:pPr>
+            <w:r>
+              <w:rPr>
+                <w:rFonts w:asciiTheme="minorHAnsi" w:eastAsia="Times New Roman" w:hAnsiTheme="minorHAnsi" w:cstheme="minorHAnsi"/>
+                <w:color w:val="000000"/>
+                <w:sz w:val="24"/>
+                <w:szCs w:val="24"/>
+              </w:rPr>
+              <w:t>0x01</w:t>
+            </w:r>
+          </w:p>
+        </w:tc>
+        <w:tc>
+          <w:tcPr>
+            <w:tcW w:w="710" w:type="dxa"/>
+            <w:tcBorders>
+              <w:top w:val="single" w:sz="8" w:space="0" w:color="000000"/>
+              <w:left w:val="single" w:sz="8" w:space="0" w:color="000000"/>
+              <w:bottom w:val="single" w:sz="8" w:space="0" w:color="000000"/>
+              <w:right w:val="single" w:sz="8" w:space="0" w:color="000000"/>
+            </w:tcBorders>
+            <w:tcMar>
+              <w:top w:w="0" w:type="dxa"/>
+              <w:left w:w="0" w:type="dxa"/>
+              <w:bottom w:w="0" w:type="dxa"/>
+              <w:right w:w="0" w:type="dxa"/>
+            </w:tcMar>
+            <w:vAlign w:val="center"/>
+            <w:hideMark/>
+          </w:tcPr>
+          <w:p>
+            <w:pPr>
+              <w:spacing w:after="0" w:line="240" w:lineRule="auto"/>
+              <w:jc w:val="center"/>
+              <w:rPr>
+                <w:rFonts w:asciiTheme="minorHAnsi" w:eastAsia="Times New Roman" w:hAnsiTheme="minorHAnsi" w:cstheme="minorHAnsi"/>
+                <w:sz w:val="24"/>
+                <w:szCs w:val="24"/>
+              </w:rPr>
+            </w:pPr>
+            <w:r>
+              <w:rPr>
+                <w:rFonts w:asciiTheme="minorHAnsi" w:eastAsia="Times New Roman" w:hAnsiTheme="minorHAnsi" w:cstheme="minorHAnsi"/>
+                <w:color w:val="000000"/>
+                <w:sz w:val="24"/>
+                <w:szCs w:val="24"/>
+              </w:rPr>
               <w:t>0x0</w:t>
             </w:r>
             <w:r>
@@ -4725,215 +5789,7 @@
                 <w:sz w:val="24"/>
                 <w:szCs w:val="24"/>
               </w:rPr>
-              <w:t>4</w:t>
-            </w:r>
-          </w:p>
-        </w:tc>
-        <w:tc>
-          <w:tcPr>
-            <w:tcW w:w="619" w:type="dxa"/>
-            <w:tcBorders>
-              <w:top w:val="single" w:sz="8" w:space="0" w:color="000000"/>
-              <w:left w:val="single" w:sz="8" w:space="0" w:color="000000"/>
-              <w:bottom w:val="single" w:sz="8" w:space="0" w:color="000000"/>
-              <w:right w:val="single" w:sz="8" w:space="0" w:color="000000"/>
-            </w:tcBorders>
-            <w:tcMar>
-              <w:top w:w="0" w:type="dxa"/>
-              <w:left w:w="0" w:type="dxa"/>
-              <w:bottom w:w="0" w:type="dxa"/>
-              <w:right w:w="0" w:type="dxa"/>
-            </w:tcMar>
-            <w:vAlign w:val="center"/>
-            <w:hideMark/>
-          </w:tcPr>
-          <w:p>
-            <w:pPr>
-              <w:spacing w:after="0" w:line="240" w:lineRule="auto"/>
-              <w:jc w:val="center"/>
-              <w:rPr>
-                <w:rFonts w:asciiTheme="minorHAnsi" w:eastAsia="Times New Roman" w:hAnsiTheme="minorHAnsi" w:cstheme="minorHAnsi"/>
-                <w:sz w:val="24"/>
-                <w:szCs w:val="24"/>
-              </w:rPr>
-            </w:pPr>
-            <w:r>
-              <w:rPr>
-                <w:rFonts w:asciiTheme="minorHAnsi" w:eastAsia="Times New Roman" w:hAnsiTheme="minorHAnsi" w:cstheme="minorHAnsi"/>
-                <w:color w:val="000000"/>
-                <w:sz w:val="24"/>
-                <w:szCs w:val="24"/>
-              </w:rPr>
-              <w:t>0x00</w:t>
-            </w:r>
-          </w:p>
-        </w:tc>
-        <w:tc>
-          <w:tcPr>
-            <w:tcW w:w="619" w:type="dxa"/>
-            <w:tcBorders>
-              <w:top w:val="single" w:sz="8" w:space="0" w:color="000000"/>
-              <w:left w:val="single" w:sz="8" w:space="0" w:color="000000"/>
-              <w:bottom w:val="single" w:sz="8" w:space="0" w:color="000000"/>
-              <w:right w:val="single" w:sz="8" w:space="0" w:color="000000"/>
-            </w:tcBorders>
-            <w:tcMar>
-              <w:top w:w="0" w:type="dxa"/>
-              <w:left w:w="0" w:type="dxa"/>
-              <w:bottom w:w="0" w:type="dxa"/>
-              <w:right w:w="0" w:type="dxa"/>
-            </w:tcMar>
-            <w:vAlign w:val="center"/>
-            <w:hideMark/>
-          </w:tcPr>
-          <w:p>
-            <w:pPr>
-              <w:spacing w:after="0" w:line="240" w:lineRule="auto"/>
-              <w:jc w:val="center"/>
-              <w:rPr>
-                <w:rFonts w:asciiTheme="minorHAnsi" w:eastAsia="Times New Roman" w:hAnsiTheme="minorHAnsi" w:cstheme="minorHAnsi"/>
-                <w:sz w:val="24"/>
-                <w:szCs w:val="24"/>
-                <w:lang w:val="uk-UA"/>
-              </w:rPr>
-            </w:pPr>
-            <w:r>
-              <w:rPr>
-                <w:rFonts w:asciiTheme="minorHAnsi" w:eastAsia="Times New Roman" w:hAnsiTheme="minorHAnsi" w:cstheme="minorHAnsi"/>
-                <w:color w:val="000000"/>
-                <w:sz w:val="24"/>
-                <w:szCs w:val="24"/>
-              </w:rPr>
-              <w:t>0x00</w:t>
-            </w:r>
-          </w:p>
-        </w:tc>
-        <w:tc>
-          <w:tcPr>
-            <w:tcW w:w="619" w:type="dxa"/>
-            <w:tcBorders>
-              <w:top w:val="single" w:sz="8" w:space="0" w:color="000000"/>
-              <w:left w:val="single" w:sz="8" w:space="0" w:color="000000"/>
-              <w:bottom w:val="single" w:sz="8" w:space="0" w:color="000000"/>
-              <w:right w:val="single" w:sz="8" w:space="0" w:color="000000"/>
-            </w:tcBorders>
-            <w:tcMar>
-              <w:top w:w="0" w:type="dxa"/>
-              <w:left w:w="0" w:type="dxa"/>
-              <w:bottom w:w="0" w:type="dxa"/>
-              <w:right w:w="0" w:type="dxa"/>
-            </w:tcMar>
-            <w:vAlign w:val="center"/>
-            <w:hideMark/>
-          </w:tcPr>
-          <w:p>
-            <w:pPr>
-              <w:spacing w:after="0" w:line="240" w:lineRule="auto"/>
-              <w:jc w:val="center"/>
-              <w:rPr>
-                <w:rFonts w:asciiTheme="minorHAnsi" w:eastAsia="Times New Roman" w:hAnsiTheme="minorHAnsi" w:cstheme="minorHAnsi"/>
-                <w:sz w:val="24"/>
-                <w:szCs w:val="24"/>
-                <w:lang w:val="uk-UA"/>
-              </w:rPr>
-            </w:pPr>
-            <w:r>
-              <w:rPr>
-                <w:rFonts w:asciiTheme="minorHAnsi" w:eastAsia="Times New Roman" w:hAnsiTheme="minorHAnsi" w:cstheme="minorHAnsi"/>
-                <w:color w:val="000000"/>
-                <w:sz w:val="24"/>
-                <w:szCs w:val="24"/>
-              </w:rPr>
-              <w:t>0x00</w:t>
-            </w:r>
-          </w:p>
-        </w:tc>
-        <w:tc>
-          <w:tcPr>
-            <w:tcW w:w="619" w:type="dxa"/>
-            <w:tcBorders>
-              <w:top w:val="single" w:sz="8" w:space="0" w:color="000000"/>
-              <w:left w:val="single" w:sz="8" w:space="0" w:color="000000"/>
-              <w:bottom w:val="single" w:sz="8" w:space="0" w:color="000000"/>
-              <w:right w:val="single" w:sz="8" w:space="0" w:color="000000"/>
-            </w:tcBorders>
-            <w:tcMar>
-              <w:top w:w="0" w:type="dxa"/>
-              <w:left w:w="0" w:type="dxa"/>
-              <w:bottom w:w="0" w:type="dxa"/>
-              <w:right w:w="0" w:type="dxa"/>
-            </w:tcMar>
-            <w:vAlign w:val="center"/>
-            <w:hideMark/>
-          </w:tcPr>
-          <w:p>
-            <w:pPr>
-              <w:spacing w:after="0" w:line="240" w:lineRule="auto"/>
-              <w:jc w:val="center"/>
-              <w:rPr>
-                <w:rFonts w:asciiTheme="minorHAnsi" w:eastAsia="Times New Roman" w:hAnsiTheme="minorHAnsi" w:cstheme="minorHAnsi"/>
-                <w:sz w:val="24"/>
-                <w:szCs w:val="24"/>
-                <w:lang w:val="uk-UA"/>
-              </w:rPr>
-            </w:pPr>
-            <w:r>
-              <w:rPr>
-                <w:rFonts w:asciiTheme="minorHAnsi" w:eastAsia="Times New Roman" w:hAnsiTheme="minorHAnsi" w:cstheme="minorHAnsi"/>
-                <w:color w:val="000000"/>
-                <w:sz w:val="24"/>
-                <w:szCs w:val="24"/>
-              </w:rPr>
-              <w:t>0x0</w:t>
-            </w:r>
-            <w:r>
-              <w:rPr>
-                <w:rFonts w:asciiTheme="minorHAnsi" w:eastAsia="Times New Roman" w:hAnsiTheme="minorHAnsi" w:cstheme="minorHAnsi"/>
-                <w:color w:val="000000"/>
-                <w:sz w:val="24"/>
-                <w:szCs w:val="24"/>
-              </w:rPr>
-              <w:t>1</w:t>
-            </w:r>
-          </w:p>
-        </w:tc>
-        <w:tc>
-          <w:tcPr>
-            <w:tcW w:w="710" w:type="dxa"/>
-            <w:tcBorders>
-              <w:top w:val="single" w:sz="8" w:space="0" w:color="000000"/>
-              <w:left w:val="single" w:sz="8" w:space="0" w:color="000000"/>
-              <w:bottom w:val="single" w:sz="8" w:space="0" w:color="000000"/>
-              <w:right w:val="single" w:sz="8" w:space="0" w:color="000000"/>
-            </w:tcBorders>
-            <w:tcMar>
-              <w:top w:w="0" w:type="dxa"/>
-              <w:left w:w="0" w:type="dxa"/>
-              <w:bottom w:w="0" w:type="dxa"/>
-              <w:right w:w="0" w:type="dxa"/>
-            </w:tcMar>
-            <w:vAlign w:val="center"/>
-            <w:hideMark/>
-          </w:tcPr>
-          <w:p>
-            <w:pPr>
-              <w:spacing w:after="0" w:line="240" w:lineRule="auto"/>
-              <w:jc w:val="center"/>
-              <w:rPr>
-                <w:rFonts w:asciiTheme="minorHAnsi" w:eastAsia="Times New Roman" w:hAnsiTheme="minorHAnsi" w:cstheme="minorHAnsi"/>
-                <w:sz w:val="24"/>
-                <w:szCs w:val="24"/>
-                <w:lang w:val="uk-UA"/>
-              </w:rPr>
-            </w:pPr>
-            <w:r>
-              <w:rPr>
-                <w:rFonts w:asciiTheme="minorHAnsi" w:eastAsia="Times New Roman" w:hAnsiTheme="minorHAnsi" w:cstheme="minorHAnsi"/>
-                <w:color w:val="000000"/>
-                <w:sz w:val="24"/>
-                <w:szCs w:val="24"/>
-              </w:rPr>
-              <w:t>0x01</w:t>
+              <w:t>3</w:t>
             </w:r>
           </w:p>
         </w:tc>
@@ -4955,7 +5811,6 @@
           <w:sz w:val="24"/>
           <w:szCs w:val="24"/>
         </w:rPr>
-        <w:lastRenderedPageBreak/>
         <w:br/>
       </w:r>
       <w:r>
@@ -5174,7 +6029,7 @@
                 <w:sz w:val="24"/>
                 <w:szCs w:val="24"/>
               </w:rPr>
-              <w:t>3</w:t>
+              <w:t>4</w:t>
             </w:r>
           </w:p>
         </w:tc>
@@ -5461,7 +6316,16 @@
                 <w:sz w:val="24"/>
                 <w:szCs w:val="24"/>
               </w:rPr>
-              <w:t>0x01</w:t>
+              <w:t>0x0</w:t>
+            </w:r>
+            <w:r>
+              <w:rPr>
+                <w:rFonts w:asciiTheme="minorHAnsi" w:eastAsia="Times New Roman" w:hAnsiTheme="minorHAnsi" w:cstheme="minorHAnsi"/>
+                <w:color w:val="000000"/>
+                <w:sz w:val="24"/>
+                <w:szCs w:val="24"/>
+              </w:rPr>
+              <w:t>3</w:t>
             </w:r>
           </w:p>
         </w:tc>
@@ -5470,20 +6334,40 @@
     <w:p>
       <w:pPr>
         <w:spacing w:line="240" w:lineRule="auto"/>
-        <w:rPr>
-          <w:rFonts w:asciiTheme="minorHAnsi" w:eastAsia="Times New Roman" w:hAnsiTheme="minorHAnsi" w:cstheme="minorHAnsi"/>
-          <w:sz w:val="24"/>
-          <w:szCs w:val="24"/>
-        </w:rPr>
-      </w:pPr>
-      <w:r>
-        <w:rPr>
-          <w:rFonts w:asciiTheme="minorHAnsi" w:eastAsia="Times New Roman" w:hAnsiTheme="minorHAnsi" w:cstheme="minorHAnsi"/>
-          <w:color w:val="000000"/>
-          <w:sz w:val="24"/>
-          <w:szCs w:val="24"/>
-        </w:rPr>
-        <w:t xml:space="preserve">               Responses:</w:t>
+        <w:ind w:left="720"/>
+        <w:rPr>
+          <w:rFonts w:asciiTheme="minorHAnsi" w:eastAsia="Times New Roman" w:hAnsiTheme="minorHAnsi" w:cstheme="minorHAnsi"/>
+          <w:sz w:val="24"/>
+          <w:szCs w:val="24"/>
+        </w:rPr>
+      </w:pPr>
+      <w:r>
+        <w:rPr>
+          <w:rFonts w:asciiTheme="minorHAnsi" w:eastAsia="Times New Roman" w:hAnsiTheme="minorHAnsi" w:cstheme="minorHAnsi"/>
+          <w:color w:val="000000"/>
+          <w:sz w:val="24"/>
+          <w:szCs w:val="24"/>
+        </w:rPr>
+        <w:t xml:space="preserve">              </w:t>
+      </w:r>
+      <w:r>
+        <w:rPr>
+          <w:rFonts w:asciiTheme="minorHAnsi" w:eastAsia="Times New Roman" w:hAnsiTheme="minorHAnsi" w:cstheme="minorHAnsi"/>
+          <w:color w:val="000000"/>
+          <w:sz w:val="24"/>
+          <w:szCs w:val="24"/>
+        </w:rPr>
+        <w:br/>
+        <w:t xml:space="preserve">         </w:t>
+      </w:r>
+      <w:r>
+        <w:rPr>
+          <w:rFonts w:asciiTheme="minorHAnsi" w:eastAsia="Times New Roman" w:hAnsiTheme="minorHAnsi" w:cstheme="minorHAnsi"/>
+          <w:color w:val="000000"/>
+          <w:sz w:val="24"/>
+          <w:szCs w:val="24"/>
+        </w:rPr>
+        <w:t xml:space="preserve"> Responses:</w:t>
       </w:r>
       <w:r>
         <w:rPr>

</xml_diff>

<commit_message>
Added ability to change key number
</commit_message>
<xml_diff>
--- a/Communication protocol.docx
+++ b/Communication protocol.docx
@@ -3846,6 +3846,54 @@
                 <w:sz w:val="24"/>
                 <w:szCs w:val="24"/>
               </w:rPr>
+              <w:t>A</w:t>
+            </w:r>
+          </w:p>
+        </w:tc>
+        <w:tc>
+          <w:tcPr>
+            <w:tcW w:w="619" w:type="dxa"/>
+            <w:tcBorders>
+              <w:top w:val="single" w:sz="8" w:space="0" w:color="000000"/>
+              <w:left w:val="single" w:sz="8" w:space="0" w:color="000000"/>
+              <w:bottom w:val="single" w:sz="8" w:space="0" w:color="000000"/>
+              <w:right w:val="single" w:sz="8" w:space="0" w:color="000000"/>
+            </w:tcBorders>
+            <w:tcMar>
+              <w:top w:w="0" w:type="dxa"/>
+              <w:left w:w="0" w:type="dxa"/>
+              <w:bottom w:w="0" w:type="dxa"/>
+              <w:right w:w="0" w:type="dxa"/>
+            </w:tcMar>
+            <w:vAlign w:val="center"/>
+            <w:hideMark/>
+          </w:tcPr>
+          <w:p>
+            <w:pPr>
+              <w:spacing w:after="0" w:line="240" w:lineRule="auto"/>
+              <w:jc w:val="center"/>
+              <w:rPr>
+                <w:rFonts w:asciiTheme="minorHAnsi" w:eastAsia="Times New Roman" w:hAnsiTheme="minorHAnsi" w:cstheme="minorHAnsi"/>
+                <w:sz w:val="24"/>
+                <w:szCs w:val="24"/>
+              </w:rPr>
+            </w:pPr>
+            <w:r>
+              <w:rPr>
+                <w:rFonts w:asciiTheme="minorHAnsi" w:eastAsia="Times New Roman" w:hAnsiTheme="minorHAnsi" w:cstheme="minorHAnsi"/>
+                <w:color w:val="000000"/>
+                <w:sz w:val="24"/>
+                <w:szCs w:val="24"/>
+              </w:rPr>
+              <w:t>0x0</w:t>
+            </w:r>
+            <w:r>
+              <w:rPr>
+                <w:rFonts w:asciiTheme="minorHAnsi" w:eastAsia="Times New Roman" w:hAnsiTheme="minorHAnsi" w:cstheme="minorHAnsi"/>
+                <w:color w:val="000000"/>
+                <w:sz w:val="24"/>
+                <w:szCs w:val="24"/>
+              </w:rPr>
               <w:t>1</w:t>
             </w:r>
           </w:p>
@@ -3894,7 +3942,7 @@
                 <w:sz w:val="24"/>
                 <w:szCs w:val="24"/>
               </w:rPr>
-              <w:t>1</w:t>
+              <w:t>4</w:t>
             </w:r>
           </w:p>
         </w:tc>
@@ -3942,46 +3990,7 @@
                 <w:sz w:val="24"/>
                 <w:szCs w:val="24"/>
               </w:rPr>
-              <w:t>1</w:t>
-            </w:r>
-          </w:p>
-        </w:tc>
-        <w:tc>
-          <w:tcPr>
-            <w:tcW w:w="619" w:type="dxa"/>
-            <w:tcBorders>
-              <w:top w:val="single" w:sz="8" w:space="0" w:color="000000"/>
-              <w:left w:val="single" w:sz="8" w:space="0" w:color="000000"/>
-              <w:bottom w:val="single" w:sz="8" w:space="0" w:color="000000"/>
-              <w:right w:val="single" w:sz="8" w:space="0" w:color="000000"/>
-            </w:tcBorders>
-            <w:tcMar>
-              <w:top w:w="0" w:type="dxa"/>
-              <w:left w:w="0" w:type="dxa"/>
-              <w:bottom w:w="0" w:type="dxa"/>
-              <w:right w:w="0" w:type="dxa"/>
-            </w:tcMar>
-            <w:vAlign w:val="center"/>
-            <w:hideMark/>
-          </w:tcPr>
-          <w:p>
-            <w:pPr>
-              <w:spacing w:after="0" w:line="240" w:lineRule="auto"/>
-              <w:jc w:val="center"/>
-              <w:rPr>
-                <w:rFonts w:asciiTheme="minorHAnsi" w:eastAsia="Times New Roman" w:hAnsiTheme="minorHAnsi" w:cstheme="minorHAnsi"/>
-                <w:sz w:val="24"/>
-                <w:szCs w:val="24"/>
-              </w:rPr>
-            </w:pPr>
-            <w:r>
-              <w:rPr>
-                <w:rFonts w:asciiTheme="minorHAnsi" w:eastAsia="Times New Roman" w:hAnsiTheme="minorHAnsi" w:cstheme="minorHAnsi"/>
-                <w:color w:val="000000"/>
-                <w:sz w:val="24"/>
-                <w:szCs w:val="24"/>
-              </w:rPr>
-              <w:t>0x01</w:t>
+              <w:t>5</w:t>
             </w:r>
           </w:p>
         </w:tc>

</xml_diff>